<commit_message>
Distributed Functions into diferent Python Files
</commit_message>
<xml_diff>
--- a/RAG Optimization Strategy.docx
+++ b/RAG Optimization Strategy.docx
@@ -2,6 +2,14 @@
 <file path=word/document.xml><?xml version="1.0" encoding="utf-8"?>
 <w:document xmlns:wpc="http://schemas.microsoft.com/office/word/2010/wordprocessingCanvas" xmlns:cx="http://schemas.microsoft.com/office/drawing/2014/chartex" xmlns:cx1="http://schemas.microsoft.com/office/drawing/2015/9/8/chartex" xmlns:cx2="http://schemas.microsoft.com/office/drawing/2015/10/21/chartex" xmlns:cx3="http://schemas.microsoft.com/office/drawing/2016/5/9/chartex" xmlns:cx4="http://schemas.microsoft.com/office/drawing/2016/5/10/chartex" xmlns:cx5="http://schemas.microsoft.com/office/drawing/2016/5/11/chartex" xmlns:cx6="http://schemas.microsoft.com/office/drawing/2016/5/12/chartex" xmlns:cx7="http://schemas.microsoft.com/office/drawing/2016/5/13/chartex" xmlns:cx8="http://schemas.microsoft.com/office/drawing/2016/5/14/chartex" xmlns:mc="http://schemas.openxmlformats.org/markup-compatibility/2006" xmlns:aink="http://schemas.microsoft.com/office/drawing/2016/ink" xmlns:am3d="http://schemas.microsoft.com/office/drawing/2017/model3d" xmlns:o="urn:schemas-microsoft-com:office:office" xmlns:oel="http://schemas.microsoft.com/office/2019/extlst" xmlns:r="http://schemas.openxmlformats.org/officeDocument/2006/relationships" xmlns:m="http://schemas.openxmlformats.org/officeDocument/2006/math" xmlns:v="urn:schemas-microsoft-com:vml" xmlns:wp14="http://schemas.microsoft.com/office/word/2010/wordprocessingDrawing" xmlns:wp="http://schemas.openxmlformats.org/drawingml/2006/wordprocessingDrawing" xmlns:w10="urn:schemas-microsoft-com:office:word" xmlns:w="http://schemas.openxmlformats.org/wordprocessingml/2006/main" xmlns:w14="http://schemas.microsoft.com/office/word/2010/wordml" xmlns:w15="http://schemas.microsoft.com/office/word/2012/wordml" xmlns:w16cex="http://schemas.microsoft.com/office/word/2018/wordml/cex" xmlns:w16cid="http://schemas.microsoft.com/office/word/2016/wordml/cid" xmlns:w16="http://schemas.microsoft.com/office/word/2018/wordml" xmlns:w16du="http://schemas.microsoft.com/office/word/2023/wordml/word16du" xmlns:w16sdtdh="http://schemas.microsoft.com/office/word/2020/wordml/sdtdatahash" xmlns:w16sdtfl="http://schemas.microsoft.com/office/word/2024/wordml/sdtformatlock" xmlns:w16se="http://schemas.microsoft.com/office/word/2015/wordml/symex" xmlns:wpg="http://schemas.microsoft.com/office/word/2010/wordprocessingGroup" xmlns:wpi="http://schemas.microsoft.com/office/word/2010/wordprocessingInk" xmlns:wne="http://schemas.microsoft.com/office/word/2006/wordml" xmlns:wps="http://schemas.microsoft.com/office/word/2010/wordprocessingShape" mc:Ignorable="w14 w15 w16se w16cid w16 w16cex w16sdtdh w16sdtfl w16du wp14">
   <w:body>
+    <w:p>
+      <w:pPr>
+        <w:pStyle w:val="Heading1"/>
+      </w:pPr>
+      <w:r>
+        <w:t>Strategy</w:t>
+      </w:r>
+    </w:p>
     <w:tbl>
       <w:tblPr>
         <w:tblW w:w="0" w:type="auto"/>
@@ -686,82 +694,70 @@
         <w:rPr>
           <w:u w:val="single"/>
         </w:rPr>
-        <w:t xml:space="preserve">So the Prompt to the </w:t>
-      </w:r>
+        <w:t>So the Prompt to the 1st LLM will look like</w:t>
+      </w:r>
+      <w:r>
+        <w:t>:</w:t>
+      </w:r>
+    </w:p>
+    <w:p>
+      <w:pPr>
+        <w:pStyle w:val="ListParagraph"/>
+        <w:shd w:val="clear" w:color="auto" w:fill="000000" w:themeFill="text1"/>
+        <w:ind w:left="1440"/>
+      </w:pPr>
+      <w:r>
+        <w:t>Based on the Company’s Information : {context</w:t>
+      </w:r>
+      <w:r>
+        <w:t>_1</w:t>
+      </w:r>
+      <w:r>
+        <w:t>}</w:t>
+      </w:r>
+    </w:p>
+    <w:p>
+      <w:pPr>
+        <w:pStyle w:val="ListParagraph"/>
+        <w:shd w:val="clear" w:color="auto" w:fill="000000" w:themeFill="text1"/>
+        <w:ind w:left="1440"/>
+      </w:pPr>
+      <w:r>
+        <w:lastRenderedPageBreak/>
+        <w:t>Can you generate me a List of Products which you want to recommend</w:t>
+      </w:r>
+      <w:r>
+        <w:t xml:space="preserve"> based on the given question</w:t>
+      </w:r>
+      <w:r>
+        <w:t>?</w:t>
+      </w:r>
+    </w:p>
+    <w:p>
+      <w:pPr>
+        <w:pStyle w:val="ListParagraph"/>
+        <w:shd w:val="clear" w:color="auto" w:fill="000000" w:themeFill="text1"/>
+        <w:ind w:left="1440"/>
+      </w:pPr>
+      <w:r>
+        <w:t>Question: {question}</w:t>
+      </w:r>
+    </w:p>
+    <w:p>
+      <w:pPr>
+        <w:pStyle w:val="ListParagraph"/>
+        <w:ind w:left="1440"/>
+      </w:pPr>
+    </w:p>
+    <w:p>
+      <w:pPr>
+        <w:pStyle w:val="ListParagraph"/>
+        <w:ind w:left="1440"/>
+      </w:pPr>
       <w:r>
         <w:rPr>
           <w:u w:val="single"/>
         </w:rPr>
-        <w:t>1st</w:t>
-      </w:r>
-      <w:r>
-        <w:rPr>
-          <w:u w:val="single"/>
-        </w:rPr>
-        <w:t xml:space="preserve"> LLM will look like</w:t>
-      </w:r>
-      <w:r>
-        <w:t>:</w:t>
-      </w:r>
-    </w:p>
-    <w:p>
-      <w:pPr>
-        <w:pStyle w:val="ListParagraph"/>
-        <w:shd w:val="clear" w:color="auto" w:fill="000000" w:themeFill="text1"/>
-        <w:ind w:left="1440"/>
-      </w:pPr>
-      <w:r>
-        <w:t>Based on the Company’s Information : {context</w:t>
-      </w:r>
-      <w:r>
-        <w:t>_1</w:t>
-      </w:r>
-      <w:r>
-        <w:t>}</w:t>
-      </w:r>
-    </w:p>
-    <w:p>
-      <w:pPr>
-        <w:pStyle w:val="ListParagraph"/>
-        <w:shd w:val="clear" w:color="auto" w:fill="000000" w:themeFill="text1"/>
-        <w:ind w:left="1440"/>
-      </w:pPr>
-      <w:r>
-        <w:t>Can you generate me a List of Products which you want to recommend</w:t>
-      </w:r>
-      <w:r>
-        <w:t xml:space="preserve"> based on the given question</w:t>
-      </w:r>
-      <w:r>
-        <w:t>?</w:t>
-      </w:r>
-    </w:p>
-    <w:p>
-      <w:pPr>
-        <w:pStyle w:val="ListParagraph"/>
-        <w:shd w:val="clear" w:color="auto" w:fill="000000" w:themeFill="text1"/>
-        <w:ind w:left="1440"/>
-      </w:pPr>
-      <w:r>
-        <w:t>Question: {question}</w:t>
-      </w:r>
-    </w:p>
-    <w:p>
-      <w:pPr>
-        <w:pStyle w:val="ListParagraph"/>
-        <w:ind w:left="1440"/>
-      </w:pPr>
-    </w:p>
-    <w:p>
-      <w:pPr>
-        <w:pStyle w:val="ListParagraph"/>
-        <w:ind w:left="1440"/>
-      </w:pPr>
-      <w:r>
-        <w:rPr>
-          <w:u w:val="single"/>
-        </w:rPr>
-        <w:lastRenderedPageBreak/>
         <w:t>The Response will look like</w:t>
       </w:r>
       <w:r>
@@ -938,6 +934,43 @@
       <w:r>
         <w:t>Then the Response would be what’s given to the User</w:t>
       </w:r>
+    </w:p>
+    <w:p>
+      <w:pPr>
+        <w:pStyle w:val="Heading1"/>
+      </w:pPr>
+      <w:r>
+        <w:t>TODO</w:t>
+      </w:r>
+    </w:p>
+    <w:p>
+      <w:pPr>
+        <w:pStyle w:val="ListParagraph"/>
+        <w:numPr>
+          <w:ilvl w:val="0"/>
+          <w:numId w:val="6"/>
+        </w:numPr>
+      </w:pPr>
+      <w:r>
+        <w:t>Implement Inference V2</w:t>
+      </w:r>
+    </w:p>
+    <w:p>
+      <w:pPr>
+        <w:pStyle w:val="ListParagraph"/>
+        <w:numPr>
+          <w:ilvl w:val="0"/>
+          <w:numId w:val="6"/>
+        </w:numPr>
+      </w:pPr>
+      <w:r>
+        <w:t>Rename each Uploaded File by adding their ID as Suffix</w:t>
+      </w:r>
+    </w:p>
+    <w:p>
+      <w:pPr>
+        <w:pStyle w:val="ListParagraph"/>
+      </w:pPr>
     </w:p>
     <w:sectPr>
       <w:pgSz w:w="11906" w:h="16838"/>
@@ -952,6 +985,95 @@
 <file path=word/numbering.xml><?xml version="1.0" encoding="utf-8"?>
 <w:numbering xmlns:wpc="http://schemas.microsoft.com/office/word/2010/wordprocessingCanvas" xmlns:cx="http://schemas.microsoft.com/office/drawing/2014/chartex" xmlns:cx1="http://schemas.microsoft.com/office/drawing/2015/9/8/chartex" xmlns:cx2="http://schemas.microsoft.com/office/drawing/2015/10/21/chartex" xmlns:cx3="http://schemas.microsoft.com/office/drawing/2016/5/9/chartex" xmlns:cx4="http://schemas.microsoft.com/office/drawing/2016/5/10/chartex" xmlns:cx5="http://schemas.microsoft.com/office/drawing/2016/5/11/chartex" xmlns:cx6="http://schemas.microsoft.com/office/drawing/2016/5/12/chartex" xmlns:cx7="http://schemas.microsoft.com/office/drawing/2016/5/13/chartex" xmlns:cx8="http://schemas.microsoft.com/office/drawing/2016/5/14/chartex" xmlns:mc="http://schemas.openxmlformats.org/markup-compatibility/2006" xmlns:aink="http://schemas.microsoft.com/office/drawing/2016/ink" xmlns:am3d="http://schemas.microsoft.com/office/drawing/2017/model3d" xmlns:o="urn:schemas-microsoft-com:office:office" xmlns:oel="http://schemas.microsoft.com/office/2019/extlst" xmlns:r="http://schemas.openxmlformats.org/officeDocument/2006/relationships" xmlns:m="http://schemas.openxmlformats.org/officeDocument/2006/math" xmlns:v="urn:schemas-microsoft-com:vml" xmlns:wp14="http://schemas.microsoft.com/office/word/2010/wordprocessingDrawing" xmlns:wp="http://schemas.openxmlformats.org/drawingml/2006/wordprocessingDrawing" xmlns:w10="urn:schemas-microsoft-com:office:word" xmlns:w="http://schemas.openxmlformats.org/wordprocessingml/2006/main" xmlns:w14="http://schemas.microsoft.com/office/word/2010/wordml" xmlns:w15="http://schemas.microsoft.com/office/word/2012/wordml" xmlns:w16cex="http://schemas.microsoft.com/office/word/2018/wordml/cex" xmlns:w16cid="http://schemas.microsoft.com/office/word/2016/wordml/cid" xmlns:w16="http://schemas.microsoft.com/office/word/2018/wordml" xmlns:w16du="http://schemas.microsoft.com/office/word/2023/wordml/word16du" xmlns:w16sdtdh="http://schemas.microsoft.com/office/word/2020/wordml/sdtdatahash" xmlns:w16sdtfl="http://schemas.microsoft.com/office/word/2024/wordml/sdtformatlock" xmlns:w16se="http://schemas.microsoft.com/office/word/2015/wordml/symex" xmlns:wpg="http://schemas.microsoft.com/office/word/2010/wordprocessingGroup" xmlns:wpi="http://schemas.microsoft.com/office/word/2010/wordprocessingInk" xmlns:wne="http://schemas.microsoft.com/office/word/2006/wordml" xmlns:wps="http://schemas.microsoft.com/office/word/2010/wordprocessingShape" mc:Ignorable="w14 w15 w16se w16cid w16 w16cex w16sdtdh w16sdtfl w16du wp14">
   <w:abstractNum w:abstractNumId="0" w15:restartNumberingAfterBreak="0">
+    <w:nsid w:val="12E80CB7"/>
+    <w:multiLevelType w:val="hybridMultilevel"/>
+    <w:tmpl w:val="71647BA4"/>
+    <w:lvl w:ilvl="0" w:tplc="38090011">
+      <w:start w:val="1"/>
+      <w:numFmt w:val="decimal"/>
+      <w:lvlText w:val="%1)"/>
+      <w:lvlJc w:val="left"/>
+      <w:pPr>
+        <w:ind w:left="720" w:hanging="360"/>
+      </w:pPr>
+      <w:rPr>
+        <w:rFonts w:hint="default"/>
+      </w:rPr>
+    </w:lvl>
+    <w:lvl w:ilvl="1" w:tplc="38090019" w:tentative="1">
+      <w:start w:val="1"/>
+      <w:numFmt w:val="lowerLetter"/>
+      <w:lvlText w:val="%2."/>
+      <w:lvlJc w:val="left"/>
+      <w:pPr>
+        <w:ind w:left="1440" w:hanging="360"/>
+      </w:pPr>
+    </w:lvl>
+    <w:lvl w:ilvl="2" w:tplc="3809001B" w:tentative="1">
+      <w:start w:val="1"/>
+      <w:numFmt w:val="lowerRoman"/>
+      <w:lvlText w:val="%3."/>
+      <w:lvlJc w:val="right"/>
+      <w:pPr>
+        <w:ind w:left="2160" w:hanging="180"/>
+      </w:pPr>
+    </w:lvl>
+    <w:lvl w:ilvl="3" w:tplc="3809000F" w:tentative="1">
+      <w:start w:val="1"/>
+      <w:numFmt w:val="decimal"/>
+      <w:lvlText w:val="%4."/>
+      <w:lvlJc w:val="left"/>
+      <w:pPr>
+        <w:ind w:left="2880" w:hanging="360"/>
+      </w:pPr>
+    </w:lvl>
+    <w:lvl w:ilvl="4" w:tplc="38090019" w:tentative="1">
+      <w:start w:val="1"/>
+      <w:numFmt w:val="lowerLetter"/>
+      <w:lvlText w:val="%5."/>
+      <w:lvlJc w:val="left"/>
+      <w:pPr>
+        <w:ind w:left="3600" w:hanging="360"/>
+      </w:pPr>
+    </w:lvl>
+    <w:lvl w:ilvl="5" w:tplc="3809001B" w:tentative="1">
+      <w:start w:val="1"/>
+      <w:numFmt w:val="lowerRoman"/>
+      <w:lvlText w:val="%6."/>
+      <w:lvlJc w:val="right"/>
+      <w:pPr>
+        <w:ind w:left="4320" w:hanging="180"/>
+      </w:pPr>
+    </w:lvl>
+    <w:lvl w:ilvl="6" w:tplc="3809000F" w:tentative="1">
+      <w:start w:val="1"/>
+      <w:numFmt w:val="decimal"/>
+      <w:lvlText w:val="%7."/>
+      <w:lvlJc w:val="left"/>
+      <w:pPr>
+        <w:ind w:left="5040" w:hanging="360"/>
+      </w:pPr>
+    </w:lvl>
+    <w:lvl w:ilvl="7" w:tplc="38090019" w:tentative="1">
+      <w:start w:val="1"/>
+      <w:numFmt w:val="lowerLetter"/>
+      <w:lvlText w:val="%8."/>
+      <w:lvlJc w:val="left"/>
+      <w:pPr>
+        <w:ind w:left="5760" w:hanging="360"/>
+      </w:pPr>
+    </w:lvl>
+    <w:lvl w:ilvl="8" w:tplc="3809001B" w:tentative="1">
+      <w:start w:val="1"/>
+      <w:numFmt w:val="lowerRoman"/>
+      <w:lvlText w:val="%9."/>
+      <w:lvlJc w:val="right"/>
+      <w:pPr>
+        <w:ind w:left="6480" w:hanging="180"/>
+      </w:pPr>
+    </w:lvl>
+  </w:abstractNum>
+  <w:abstractNum w:abstractNumId="1" w15:restartNumberingAfterBreak="0">
     <w:nsid w:val="29A30EE4"/>
     <w:multiLevelType w:val="multilevel"/>
     <w:tmpl w:val="FE304020"/>
@@ -1100,7 +1222,7 @@
       </w:rPr>
     </w:lvl>
   </w:abstractNum>
-  <w:abstractNum w:abstractNumId="1" w15:restartNumberingAfterBreak="0">
+  <w:abstractNum w:abstractNumId="2" w15:restartNumberingAfterBreak="0">
     <w:nsid w:val="2C3C3D32"/>
     <w:multiLevelType w:val="hybridMultilevel"/>
     <w:tmpl w:val="9CBC7DBA"/>
@@ -1213,7 +1335,7 @@
       </w:rPr>
     </w:lvl>
   </w:abstractNum>
-  <w:abstractNum w:abstractNumId="2" w15:restartNumberingAfterBreak="0">
+  <w:abstractNum w:abstractNumId="3" w15:restartNumberingAfterBreak="0">
     <w:nsid w:val="37A9088E"/>
     <w:multiLevelType w:val="multilevel"/>
     <w:tmpl w:val="DDD0F99E"/>
@@ -1362,7 +1484,7 @@
       </w:rPr>
     </w:lvl>
   </w:abstractNum>
-  <w:abstractNum w:abstractNumId="3" w15:restartNumberingAfterBreak="0">
+  <w:abstractNum w:abstractNumId="4" w15:restartNumberingAfterBreak="0">
     <w:nsid w:val="3AE17B09"/>
     <w:multiLevelType w:val="multilevel"/>
     <w:tmpl w:val="D8249CFC"/>
@@ -1479,7 +1601,7 @@
       </w:pPr>
     </w:lvl>
   </w:abstractNum>
-  <w:abstractNum w:abstractNumId="4" w15:restartNumberingAfterBreak="0">
+  <w:abstractNum w:abstractNumId="5" w15:restartNumberingAfterBreak="0">
     <w:nsid w:val="4BDC768D"/>
     <w:multiLevelType w:val="hybridMultilevel"/>
     <w:tmpl w:val="F8A20494"/>
@@ -1569,19 +1691,22 @@
     </w:lvl>
   </w:abstractNum>
   <w:num w:numId="1" w16cid:durableId="2010214912">
+    <w:abstractNumId w:val="3"/>
+  </w:num>
+  <w:num w:numId="2" w16cid:durableId="15424101">
+    <w:abstractNumId w:val="4"/>
+  </w:num>
+  <w:num w:numId="3" w16cid:durableId="771784192">
+    <w:abstractNumId w:val="1"/>
+  </w:num>
+  <w:num w:numId="4" w16cid:durableId="1449425791">
+    <w:abstractNumId w:val="5"/>
+  </w:num>
+  <w:num w:numId="5" w16cid:durableId="1466659672">
     <w:abstractNumId w:val="2"/>
   </w:num>
-  <w:num w:numId="2" w16cid:durableId="15424101">
-    <w:abstractNumId w:val="3"/>
-  </w:num>
-  <w:num w:numId="3" w16cid:durableId="771784192">
+  <w:num w:numId="6" w16cid:durableId="1946451951">
     <w:abstractNumId w:val="0"/>
-  </w:num>
-  <w:num w:numId="4" w16cid:durableId="1449425791">
-    <w:abstractNumId w:val="4"/>
-  </w:num>
-  <w:num w:numId="5" w16cid:durableId="1466659672">
-    <w:abstractNumId w:val="1"/>
   </w:num>
 </w:numbering>
 </file>
@@ -2192,6 +2317,7 @@
   <w:style w:type="character" w:default="1" w:styleId="DefaultParagraphFont">
     <w:name w:val="Default Paragraph Font"/>
     <w:uiPriority w:val="1"/>
+    <w:semiHidden/>
     <w:unhideWhenUsed/>
   </w:style>
   <w:style w:type="table" w:default="1" w:styleId="TableNormal">

</xml_diff>

<commit_message>
Moved all PSQL and VectorStore Util to separated Python Files
</commit_message>
<xml_diff>
--- a/RAG Optimization Strategy.docx
+++ b/RAG Optimization Strategy.docx
@@ -6,9 +6,11 @@
       <w:pPr>
         <w:pStyle w:val="Heading1"/>
       </w:pPr>
+      <w:proofErr w:type="spellStart"/>
       <w:r>
         <w:t>Strategy</w:t>
       </w:r>
+      <w:proofErr w:type="spellEnd"/>
     </w:p>
     <w:tbl>
       <w:tblPr>
@@ -506,7 +508,25 @@
                 <w:bCs/>
                 <w:lang w:val="en-ID"/>
               </w:rPr>
-              <w:t>Automatically refresh vendor product embeddings monthly to reflect catalog changes and new releases.</w:t>
+              <w:t xml:space="preserve">Automatically refresh vendor product embeddings monthly to reflect </w:t>
+            </w:r>
+            <w:proofErr w:type="spellStart"/>
+            <w:r>
+              <w:rPr>
+                <w:b/>
+                <w:bCs/>
+                <w:lang w:val="en-ID"/>
+              </w:rPr>
+              <w:t>catalog</w:t>
+            </w:r>
+            <w:proofErr w:type="spellEnd"/>
+            <w:r>
+              <w:rPr>
+                <w:b/>
+                <w:bCs/>
+                <w:lang w:val="en-ID"/>
+              </w:rPr>
+              <w:t xml:space="preserve"> changes and new releases.</w:t>
             </w:r>
           </w:p>
         </w:tc>
@@ -629,8 +649,13 @@
     </w:tbl>
     <w:p/>
     <w:p>
-      <w:r>
-        <w:t>Questions:</w:t>
+      <w:proofErr w:type="spellStart"/>
+      <w:r>
+        <w:t>Questions</w:t>
+      </w:r>
+      <w:proofErr w:type="spellEnd"/>
+      <w:r>
+        <w:t>:</w:t>
       </w:r>
     </w:p>
     <w:p>
@@ -641,23 +666,78 @@
           <w:numId w:val="4"/>
         </w:numPr>
       </w:pPr>
-      <w:r>
-        <w:t>Should I use multiple Retrievals?</w:t>
-      </w:r>
-      <w:r>
-        <w:t xml:space="preserve"> (Yes, implement this as Inference V2)</w:t>
+      <w:proofErr w:type="spellStart"/>
+      <w:r>
+        <w:t>Should</w:t>
+      </w:r>
+      <w:proofErr w:type="spellEnd"/>
+      <w:r>
+        <w:t xml:space="preserve"> I </w:t>
+      </w:r>
+      <w:proofErr w:type="spellStart"/>
+      <w:r>
+        <w:t>use</w:t>
+      </w:r>
+      <w:proofErr w:type="spellEnd"/>
+      <w:r>
+        <w:t xml:space="preserve"> </w:t>
+      </w:r>
+      <w:proofErr w:type="spellStart"/>
+      <w:r>
+        <w:t>multiple</w:t>
+      </w:r>
+      <w:proofErr w:type="spellEnd"/>
+      <w:r>
+        <w:t xml:space="preserve"> </w:t>
+      </w:r>
+      <w:proofErr w:type="spellStart"/>
+      <w:r>
+        <w:t>Retrievals</w:t>
+      </w:r>
+      <w:proofErr w:type="spellEnd"/>
+      <w:r>
+        <w:t>?</w:t>
+      </w:r>
+      <w:r>
+        <w:t xml:space="preserve"> (Yes, </w:t>
+      </w:r>
+      <w:proofErr w:type="spellStart"/>
+      <w:r>
+        <w:t>implement</w:t>
+      </w:r>
+      <w:proofErr w:type="spellEnd"/>
+      <w:r>
+        <w:t xml:space="preserve"> </w:t>
+      </w:r>
+      <w:proofErr w:type="spellStart"/>
+      <w:r>
+        <w:t>this</w:t>
+      </w:r>
+      <w:proofErr w:type="spellEnd"/>
+      <w:r>
+        <w:t xml:space="preserve"> as </w:t>
+      </w:r>
+      <w:proofErr w:type="spellStart"/>
+      <w:r>
+        <w:t>Inference</w:t>
+      </w:r>
+      <w:proofErr w:type="spellEnd"/>
+      <w:r>
+        <w:t xml:space="preserve"> V2)</w:t>
       </w:r>
     </w:p>
     <w:p>
       <w:pPr>
         <w:pStyle w:val="ListParagraph"/>
       </w:pPr>
+      <w:proofErr w:type="spellStart"/>
       <w:r>
         <w:rPr>
           <w:u w:val="single"/>
         </w:rPr>
         <w:t>Example</w:t>
       </w:r>
+      <w:proofErr w:type="spellEnd"/>
       <w:r>
         <w:t>:</w:t>
       </w:r>
@@ -666,9 +746,135 @@
       <w:pPr>
         <w:pStyle w:val="ListParagraph"/>
       </w:pPr>
-      <w:r>
-        <w:t xml:space="preserve">Retrieval 1 is used for asking the LLM what Products it would like to recommend (ill refer to as </w:t>
-      </w:r>
+      <w:proofErr w:type="spellStart"/>
+      <w:r>
+        <w:t>Retrieval</w:t>
+      </w:r>
+      <w:proofErr w:type="spellEnd"/>
+      <w:r>
+        <w:t xml:space="preserve"> 1 </w:t>
+      </w:r>
+      <w:proofErr w:type="spellStart"/>
+      <w:r>
+        <w:t>is</w:t>
+      </w:r>
+      <w:proofErr w:type="spellEnd"/>
+      <w:r>
+        <w:t xml:space="preserve"> </w:t>
+      </w:r>
+      <w:proofErr w:type="spellStart"/>
+      <w:r>
+        <w:t>used</w:t>
+      </w:r>
+      <w:proofErr w:type="spellEnd"/>
+      <w:r>
+        <w:t xml:space="preserve"> </w:t>
+      </w:r>
+      <w:proofErr w:type="spellStart"/>
+      <w:r>
+        <w:t>for</w:t>
+      </w:r>
+      <w:proofErr w:type="spellEnd"/>
+      <w:r>
+        <w:t xml:space="preserve"> </w:t>
+      </w:r>
+      <w:proofErr w:type="spellStart"/>
+      <w:r>
+        <w:t>asking</w:t>
+      </w:r>
+      <w:proofErr w:type="spellEnd"/>
+      <w:r>
+        <w:t xml:space="preserve"> </w:t>
+      </w:r>
+      <w:proofErr w:type="spellStart"/>
+      <w:r>
+        <w:t>the</w:t>
+      </w:r>
+      <w:proofErr w:type="spellEnd"/>
+      <w:r>
+        <w:t xml:space="preserve"> LLM </w:t>
+      </w:r>
+      <w:proofErr w:type="spellStart"/>
+      <w:r>
+        <w:t>what</w:t>
+      </w:r>
+      <w:proofErr w:type="spellEnd"/>
+      <w:r>
+        <w:t xml:space="preserve"> </w:t>
+      </w:r>
+      <w:proofErr w:type="spellStart"/>
+      <w:r>
+        <w:t>Products</w:t>
+      </w:r>
+      <w:proofErr w:type="spellEnd"/>
+      <w:r>
+        <w:t xml:space="preserve"> </w:t>
+      </w:r>
+      <w:proofErr w:type="spellStart"/>
+      <w:r>
+        <w:t>it</w:t>
+      </w:r>
+      <w:proofErr w:type="spellEnd"/>
+      <w:r>
+        <w:t xml:space="preserve"> </w:t>
+      </w:r>
+      <w:proofErr w:type="spellStart"/>
+      <w:r>
+        <w:t>would</w:t>
+      </w:r>
+      <w:proofErr w:type="spellEnd"/>
+      <w:r>
+        <w:t xml:space="preserve"> </w:t>
+      </w:r>
+      <w:proofErr w:type="spellStart"/>
+      <w:r>
+        <w:t>like</w:t>
+      </w:r>
+      <w:proofErr w:type="spellEnd"/>
+      <w:r>
+        <w:t xml:space="preserve"> </w:t>
+      </w:r>
+      <w:proofErr w:type="spellStart"/>
+      <w:r>
+        <w:t>to</w:t>
+      </w:r>
+      <w:proofErr w:type="spellEnd"/>
+      <w:r>
+        <w:t xml:space="preserve"> </w:t>
+      </w:r>
+      <w:proofErr w:type="spellStart"/>
+      <w:r>
+        <w:t>recommend</w:t>
+      </w:r>
+      <w:proofErr w:type="spellEnd"/>
+      <w:r>
+        <w:t xml:space="preserve"> (</w:t>
+      </w:r>
+      <w:proofErr w:type="spellStart"/>
+      <w:r>
+        <w:t>ill</w:t>
+      </w:r>
+      <w:proofErr w:type="spellEnd"/>
+      <w:r>
+        <w:t xml:space="preserve"> </w:t>
+      </w:r>
+      <w:proofErr w:type="spellStart"/>
+      <w:r>
+        <w:t>refer</w:t>
+      </w:r>
+      <w:proofErr w:type="spellEnd"/>
+      <w:r>
+        <w:t xml:space="preserve"> </w:t>
+      </w:r>
+      <w:proofErr w:type="spellStart"/>
+      <w:r>
+        <w:t>to</w:t>
+      </w:r>
+      <w:proofErr w:type="spellEnd"/>
+      <w:r>
+        <w:t xml:space="preserve"> as </w:t>
+      </w:r>
+      <w:proofErr w:type="spellStart"/>
       <w:r>
         <w:rPr>
           <w:b/>
@@ -676,8 +882,153 @@
         </w:rPr>
         <w:t>recs</w:t>
       </w:r>
-      <w:r>
-        <w:t>) based on the User’s Prompt and Context retrieved from the Vector Store (expected to only contain Customer’s Existing Environment)</w:t>
+      <w:proofErr w:type="spellEnd"/>
+      <w:r>
+        <w:t xml:space="preserve">) </w:t>
+      </w:r>
+      <w:proofErr w:type="spellStart"/>
+      <w:r>
+        <w:t>based</w:t>
+      </w:r>
+      <w:proofErr w:type="spellEnd"/>
+      <w:r>
+        <w:t xml:space="preserve"> </w:t>
+      </w:r>
+      <w:proofErr w:type="spellStart"/>
+      <w:r>
+        <w:t>on</w:t>
+      </w:r>
+      <w:proofErr w:type="spellEnd"/>
+      <w:r>
+        <w:t xml:space="preserve"> </w:t>
+      </w:r>
+      <w:proofErr w:type="spellStart"/>
+      <w:r>
+        <w:t>the</w:t>
+      </w:r>
+      <w:proofErr w:type="spellEnd"/>
+      <w:r>
+        <w:t xml:space="preserve"> </w:t>
+      </w:r>
+      <w:proofErr w:type="spellStart"/>
+      <w:r>
+        <w:t>User’s</w:t>
+      </w:r>
+      <w:proofErr w:type="spellEnd"/>
+      <w:r>
+        <w:t xml:space="preserve"> </w:t>
+      </w:r>
+      <w:proofErr w:type="spellStart"/>
+      <w:r>
+        <w:t>Prompt</w:t>
+      </w:r>
+      <w:proofErr w:type="spellEnd"/>
+      <w:r>
+        <w:t xml:space="preserve"> </w:t>
+      </w:r>
+      <w:proofErr w:type="spellStart"/>
+      <w:r>
+        <w:t>and</w:t>
+      </w:r>
+      <w:proofErr w:type="spellEnd"/>
+      <w:r>
+        <w:t xml:space="preserve"> </w:t>
+      </w:r>
+      <w:proofErr w:type="spellStart"/>
+      <w:r>
+        <w:t>Context</w:t>
+      </w:r>
+      <w:proofErr w:type="spellEnd"/>
+      <w:r>
+        <w:t xml:space="preserve"> </w:t>
+      </w:r>
+      <w:proofErr w:type="spellStart"/>
+      <w:r>
+        <w:t>retrieved</w:t>
+      </w:r>
+      <w:proofErr w:type="spellEnd"/>
+      <w:r>
+        <w:t xml:space="preserve"> </w:t>
+      </w:r>
+      <w:proofErr w:type="spellStart"/>
+      <w:r>
+        <w:t>from</w:t>
+      </w:r>
+      <w:proofErr w:type="spellEnd"/>
+      <w:r>
+        <w:t xml:space="preserve"> </w:t>
+      </w:r>
+      <w:proofErr w:type="spellStart"/>
+      <w:r>
+        <w:t>the</w:t>
+      </w:r>
+      <w:proofErr w:type="spellEnd"/>
+      <w:r>
+        <w:t xml:space="preserve"> </w:t>
+      </w:r>
+      <w:proofErr w:type="spellStart"/>
+      <w:r>
+        <w:t>Vector</w:t>
+      </w:r>
+      <w:proofErr w:type="spellEnd"/>
+      <w:r>
+        <w:t xml:space="preserve"> Store (</w:t>
+      </w:r>
+      <w:proofErr w:type="spellStart"/>
+      <w:r>
+        <w:t>expected</w:t>
+      </w:r>
+      <w:proofErr w:type="spellEnd"/>
+      <w:r>
+        <w:t xml:space="preserve"> </w:t>
+      </w:r>
+      <w:proofErr w:type="spellStart"/>
+      <w:r>
+        <w:t>to</w:t>
+      </w:r>
+      <w:proofErr w:type="spellEnd"/>
+      <w:r>
+        <w:t xml:space="preserve"> </w:t>
+      </w:r>
+      <w:proofErr w:type="spellStart"/>
+      <w:r>
+        <w:t>only</w:t>
+      </w:r>
+      <w:proofErr w:type="spellEnd"/>
+      <w:r>
+        <w:t xml:space="preserve"> </w:t>
+      </w:r>
+      <w:proofErr w:type="spellStart"/>
+      <w:r>
+        <w:t>contain</w:t>
+      </w:r>
+      <w:proofErr w:type="spellEnd"/>
+      <w:r>
+        <w:t xml:space="preserve"> </w:t>
+      </w:r>
+      <w:proofErr w:type="spellStart"/>
+      <w:r>
+        <w:t>Customer’s</w:t>
+      </w:r>
+      <w:proofErr w:type="spellEnd"/>
+      <w:r>
+        <w:t xml:space="preserve"> </w:t>
+      </w:r>
+      <w:proofErr w:type="spellStart"/>
+      <w:r>
+        <w:t>Existing</w:t>
+      </w:r>
+      <w:proofErr w:type="spellEnd"/>
+      <w:r>
+        <w:t xml:space="preserve"> </w:t>
+      </w:r>
+      <w:proofErr w:type="spellStart"/>
+      <w:r>
+        <w:t>Environment</w:t>
+      </w:r>
+      <w:proofErr w:type="spellEnd"/>
+      <w:r>
+        <w:t>)</w:t>
       </w:r>
     </w:p>
     <w:p>
@@ -690,12 +1041,112 @@
         <w:pStyle w:val="ListParagraph"/>
         <w:ind w:left="1440"/>
       </w:pPr>
+      <w:proofErr w:type="spellStart"/>
       <w:r>
         <w:rPr>
           <w:u w:val="single"/>
         </w:rPr>
-        <w:t>So the Prompt to the 1st LLM will look like</w:t>
-      </w:r>
+        <w:t>So</w:t>
+      </w:r>
+      <w:proofErr w:type="spellEnd"/>
+      <w:r>
+        <w:rPr>
+          <w:u w:val="single"/>
+        </w:rPr>
+        <w:t xml:space="preserve"> </w:t>
+      </w:r>
+      <w:proofErr w:type="spellStart"/>
+      <w:r>
+        <w:rPr>
+          <w:u w:val="single"/>
+        </w:rPr>
+        <w:t>the</w:t>
+      </w:r>
+      <w:proofErr w:type="spellEnd"/>
+      <w:r>
+        <w:rPr>
+          <w:u w:val="single"/>
+        </w:rPr>
+        <w:t xml:space="preserve"> </w:t>
+      </w:r>
+      <w:proofErr w:type="spellStart"/>
+      <w:r>
+        <w:rPr>
+          <w:u w:val="single"/>
+        </w:rPr>
+        <w:t>Prompt</w:t>
+      </w:r>
+      <w:proofErr w:type="spellEnd"/>
+      <w:r>
+        <w:rPr>
+          <w:u w:val="single"/>
+        </w:rPr>
+        <w:t xml:space="preserve"> </w:t>
+      </w:r>
+      <w:proofErr w:type="spellStart"/>
+      <w:r>
+        <w:rPr>
+          <w:u w:val="single"/>
+        </w:rPr>
+        <w:t>to</w:t>
+      </w:r>
+      <w:proofErr w:type="spellEnd"/>
+      <w:r>
+        <w:rPr>
+          <w:u w:val="single"/>
+        </w:rPr>
+        <w:t xml:space="preserve"> </w:t>
+      </w:r>
+      <w:proofErr w:type="spellStart"/>
+      <w:r>
+        <w:rPr>
+          <w:u w:val="single"/>
+        </w:rPr>
+        <w:t>the</w:t>
+      </w:r>
+      <w:proofErr w:type="spellEnd"/>
+      <w:r>
+        <w:rPr>
+          <w:u w:val="single"/>
+        </w:rPr>
+        <w:t xml:space="preserve"> 1st LLM </w:t>
+      </w:r>
+      <w:proofErr w:type="spellStart"/>
+      <w:r>
+        <w:rPr>
+          <w:u w:val="single"/>
+        </w:rPr>
+        <w:t>will</w:t>
+      </w:r>
+      <w:proofErr w:type="spellEnd"/>
+      <w:r>
+        <w:rPr>
+          <w:u w:val="single"/>
+        </w:rPr>
+        <w:t xml:space="preserve"> </w:t>
+      </w:r>
+      <w:proofErr w:type="spellStart"/>
+      <w:r>
+        <w:rPr>
+          <w:u w:val="single"/>
+        </w:rPr>
+        <w:t>look</w:t>
+      </w:r>
+      <w:proofErr w:type="spellEnd"/>
+      <w:r>
+        <w:rPr>
+          <w:u w:val="single"/>
+        </w:rPr>
+        <w:t xml:space="preserve"> </w:t>
+      </w:r>
+      <w:proofErr w:type="spellStart"/>
+      <w:r>
+        <w:rPr>
+          <w:u w:val="single"/>
+        </w:rPr>
+        <w:t>like</w:t>
+      </w:r>
+      <w:proofErr w:type="spellEnd"/>
       <w:r>
         <w:t>:</w:t>
       </w:r>
@@ -706,8 +1157,45 @@
         <w:shd w:val="clear" w:color="auto" w:fill="000000" w:themeFill="text1"/>
         <w:ind w:left="1440"/>
       </w:pPr>
-      <w:r>
-        <w:t>Based on the Company’s Information : {context</w:t>
+      <w:proofErr w:type="spellStart"/>
+      <w:r>
+        <w:t>Based</w:t>
+      </w:r>
+      <w:proofErr w:type="spellEnd"/>
+      <w:r>
+        <w:t xml:space="preserve"> </w:t>
+      </w:r>
+      <w:proofErr w:type="spellStart"/>
+      <w:r>
+        <w:t>on</w:t>
+      </w:r>
+      <w:proofErr w:type="spellEnd"/>
+      <w:r>
+        <w:t xml:space="preserve"> </w:t>
+      </w:r>
+      <w:proofErr w:type="spellStart"/>
+      <w:r>
+        <w:t>the</w:t>
+      </w:r>
+      <w:proofErr w:type="spellEnd"/>
+      <w:r>
+        <w:t xml:space="preserve"> </w:t>
+      </w:r>
+      <w:proofErr w:type="spellStart"/>
+      <w:r>
+        <w:t>Company’s</w:t>
+      </w:r>
+      <w:proofErr w:type="spellEnd"/>
+      <w:r>
+        <w:t xml:space="preserve"> </w:t>
+      </w:r>
+      <w:proofErr w:type="spellStart"/>
+      <w:r>
+        <w:t>Information</w:t>
+      </w:r>
+      <w:proofErr w:type="spellEnd"/>
+      <w:r>
+        <w:t xml:space="preserve"> : {context</w:t>
       </w:r>
       <w:r>
         <w:t>_1</w:t>
@@ -724,11 +1212,133 @@
       </w:pPr>
       <w:r>
         <w:lastRenderedPageBreak/>
-        <w:t>Can you generate me a List of Products which you want to recommend</w:t>
-      </w:r>
-      <w:r>
-        <w:t xml:space="preserve"> based on the given question</w:t>
-      </w:r>
+        <w:t xml:space="preserve">Can </w:t>
+      </w:r>
+      <w:proofErr w:type="spellStart"/>
+      <w:r>
+        <w:t>you</w:t>
+      </w:r>
+      <w:proofErr w:type="spellEnd"/>
+      <w:r>
+        <w:t xml:space="preserve"> </w:t>
+      </w:r>
+      <w:proofErr w:type="spellStart"/>
+      <w:r>
+        <w:t>generate</w:t>
+      </w:r>
+      <w:proofErr w:type="spellEnd"/>
+      <w:r>
+        <w:t xml:space="preserve"> </w:t>
+      </w:r>
+      <w:proofErr w:type="spellStart"/>
+      <w:r>
+        <w:t>me</w:t>
+      </w:r>
+      <w:proofErr w:type="spellEnd"/>
+      <w:r>
+        <w:t xml:space="preserve"> a </w:t>
+      </w:r>
+      <w:proofErr w:type="spellStart"/>
+      <w:r>
+        <w:t>List</w:t>
+      </w:r>
+      <w:proofErr w:type="spellEnd"/>
+      <w:r>
+        <w:t xml:space="preserve"> </w:t>
+      </w:r>
+      <w:proofErr w:type="spellStart"/>
+      <w:r>
+        <w:t>of</w:t>
+      </w:r>
+      <w:proofErr w:type="spellEnd"/>
+      <w:r>
+        <w:t xml:space="preserve"> </w:t>
+      </w:r>
+      <w:proofErr w:type="spellStart"/>
+      <w:r>
+        <w:t>Products</w:t>
+      </w:r>
+      <w:proofErr w:type="spellEnd"/>
+      <w:r>
+        <w:t xml:space="preserve"> </w:t>
+      </w:r>
+      <w:proofErr w:type="spellStart"/>
+      <w:r>
+        <w:t>which</w:t>
+      </w:r>
+      <w:proofErr w:type="spellEnd"/>
+      <w:r>
+        <w:t xml:space="preserve"> </w:t>
+      </w:r>
+      <w:proofErr w:type="spellStart"/>
+      <w:r>
+        <w:t>you</w:t>
+      </w:r>
+      <w:proofErr w:type="spellEnd"/>
+      <w:r>
+        <w:t xml:space="preserve"> </w:t>
+      </w:r>
+      <w:proofErr w:type="spellStart"/>
+      <w:r>
+        <w:t>want</w:t>
+      </w:r>
+      <w:proofErr w:type="spellEnd"/>
+      <w:r>
+        <w:t xml:space="preserve"> </w:t>
+      </w:r>
+      <w:proofErr w:type="spellStart"/>
+      <w:r>
+        <w:t>to</w:t>
+      </w:r>
+      <w:proofErr w:type="spellEnd"/>
+      <w:r>
+        <w:t xml:space="preserve"> </w:t>
+      </w:r>
+      <w:proofErr w:type="spellStart"/>
+      <w:r>
+        <w:t>recommend</w:t>
+      </w:r>
+      <w:proofErr w:type="spellEnd"/>
+      <w:r>
+        <w:t xml:space="preserve"> </w:t>
+      </w:r>
+      <w:proofErr w:type="spellStart"/>
+      <w:r>
+        <w:t>based</w:t>
+      </w:r>
+      <w:proofErr w:type="spellEnd"/>
+      <w:r>
+        <w:t xml:space="preserve"> </w:t>
+      </w:r>
+      <w:proofErr w:type="spellStart"/>
+      <w:r>
+        <w:t>on</w:t>
+      </w:r>
+      <w:proofErr w:type="spellEnd"/>
+      <w:r>
+        <w:t xml:space="preserve"> </w:t>
+      </w:r>
+      <w:proofErr w:type="spellStart"/>
+      <w:r>
+        <w:t>the</w:t>
+      </w:r>
+      <w:proofErr w:type="spellEnd"/>
+      <w:r>
+        <w:t xml:space="preserve"> </w:t>
+      </w:r>
+      <w:proofErr w:type="spellStart"/>
+      <w:r>
+        <w:t>given</w:t>
+      </w:r>
+      <w:proofErr w:type="spellEnd"/>
+      <w:r>
+        <w:t xml:space="preserve"> </w:t>
+      </w:r>
+      <w:proofErr w:type="spellStart"/>
+      <w:r>
+        <w:t>question</w:t>
+      </w:r>
+      <w:proofErr w:type="spellEnd"/>
       <w:r>
         <w:t>?</w:t>
       </w:r>
@@ -739,8 +1349,21 @@
         <w:shd w:val="clear" w:color="auto" w:fill="000000" w:themeFill="text1"/>
         <w:ind w:left="1440"/>
       </w:pPr>
-      <w:r>
-        <w:t>Question: {question}</w:t>
+      <w:proofErr w:type="spellStart"/>
+      <w:r>
+        <w:t>Question</w:t>
+      </w:r>
+      <w:proofErr w:type="spellEnd"/>
+      <w:r>
+        <w:t>: {</w:t>
+      </w:r>
+      <w:proofErr w:type="spellStart"/>
+      <w:r>
+        <w:t>question</w:t>
+      </w:r>
+      <w:proofErr w:type="spellEnd"/>
+      <w:r>
+        <w:t>}</w:t>
       </w:r>
     </w:p>
     <w:p>
@@ -758,8 +1381,58 @@
         <w:rPr>
           <w:u w:val="single"/>
         </w:rPr>
-        <w:t>The Response will look like</w:t>
-      </w:r>
+        <w:t xml:space="preserve">The </w:t>
+      </w:r>
+      <w:proofErr w:type="spellStart"/>
+      <w:r>
+        <w:rPr>
+          <w:u w:val="single"/>
+        </w:rPr>
+        <w:t>Response</w:t>
+      </w:r>
+      <w:proofErr w:type="spellEnd"/>
+      <w:r>
+        <w:rPr>
+          <w:u w:val="single"/>
+        </w:rPr>
+        <w:t xml:space="preserve"> </w:t>
+      </w:r>
+      <w:proofErr w:type="spellStart"/>
+      <w:r>
+        <w:rPr>
+          <w:u w:val="single"/>
+        </w:rPr>
+        <w:t>will</w:t>
+      </w:r>
+      <w:proofErr w:type="spellEnd"/>
+      <w:r>
+        <w:rPr>
+          <w:u w:val="single"/>
+        </w:rPr>
+        <w:t xml:space="preserve"> </w:t>
+      </w:r>
+      <w:proofErr w:type="spellStart"/>
+      <w:r>
+        <w:rPr>
+          <w:u w:val="single"/>
+        </w:rPr>
+        <w:t>look</w:t>
+      </w:r>
+      <w:proofErr w:type="spellEnd"/>
+      <w:r>
+        <w:rPr>
+          <w:u w:val="single"/>
+        </w:rPr>
+        <w:t xml:space="preserve"> </w:t>
+      </w:r>
+      <w:proofErr w:type="spellStart"/>
+      <w:r>
+        <w:rPr>
+          <w:u w:val="single"/>
+        </w:rPr>
+        <w:t>like</w:t>
+      </w:r>
+      <w:proofErr w:type="spellEnd"/>
       <w:r>
         <w:t>:</w:t>
       </w:r>
@@ -774,9 +1447,19 @@
         <w:shd w:val="clear" w:color="auto" w:fill="000000" w:themeFill="text1"/>
         <w:ind w:left="1800"/>
       </w:pPr>
-      <w:r>
-        <w:t>Cloud Storage</w:t>
-      </w:r>
+      <w:proofErr w:type="spellStart"/>
+      <w:r>
+        <w:t>Cloud</w:t>
+      </w:r>
+      <w:proofErr w:type="spellEnd"/>
+      <w:r>
+        <w:t xml:space="preserve"> </w:t>
+      </w:r>
+      <w:proofErr w:type="spellStart"/>
+      <w:r>
+        <w:t>Storage</w:t>
+      </w:r>
+      <w:proofErr w:type="spellEnd"/>
     </w:p>
     <w:p>
       <w:pPr>
@@ -788,9 +1471,19 @@
         <w:shd w:val="clear" w:color="auto" w:fill="000000" w:themeFill="text1"/>
         <w:ind w:left="1800"/>
       </w:pPr>
-      <w:r>
-        <w:t>App Engine</w:t>
-      </w:r>
+      <w:proofErr w:type="spellStart"/>
+      <w:r>
+        <w:t>App</w:t>
+      </w:r>
+      <w:proofErr w:type="spellEnd"/>
+      <w:r>
+        <w:t xml:space="preserve"> </w:t>
+      </w:r>
+      <w:proofErr w:type="spellStart"/>
+      <w:r>
+        <w:t>Engine</w:t>
+      </w:r>
+      <w:proofErr w:type="spellEnd"/>
     </w:p>
     <w:p>
       <w:pPr>
@@ -802,8 +1495,13 @@
         <w:shd w:val="clear" w:color="auto" w:fill="000000" w:themeFill="text1"/>
         <w:ind w:left="1800"/>
       </w:pPr>
-      <w:r>
-        <w:t>Vertex AI</w:t>
+      <w:proofErr w:type="spellStart"/>
+      <w:r>
+        <w:t>Vertex</w:t>
+      </w:r>
+      <w:proofErr w:type="spellEnd"/>
+      <w:r>
+        <w:t xml:space="preserve"> AI</w:t>
       </w:r>
     </w:p>
     <w:p>
@@ -814,9 +1512,39 @@
           <w:bCs/>
         </w:rPr>
       </w:pPr>
-      <w:r>
-        <w:t xml:space="preserve">This list is stored as </w:t>
-      </w:r>
+      <w:proofErr w:type="spellStart"/>
+      <w:r>
+        <w:t>This</w:t>
+      </w:r>
+      <w:proofErr w:type="spellEnd"/>
+      <w:r>
+        <w:t xml:space="preserve"> </w:t>
+      </w:r>
+      <w:proofErr w:type="spellStart"/>
+      <w:r>
+        <w:t>list</w:t>
+      </w:r>
+      <w:proofErr w:type="spellEnd"/>
+      <w:r>
+        <w:t xml:space="preserve"> </w:t>
+      </w:r>
+      <w:proofErr w:type="spellStart"/>
+      <w:r>
+        <w:t>is</w:t>
+      </w:r>
+      <w:proofErr w:type="spellEnd"/>
+      <w:r>
+        <w:t xml:space="preserve"> </w:t>
+      </w:r>
+      <w:proofErr w:type="spellStart"/>
+      <w:r>
+        <w:t>stored</w:t>
+      </w:r>
+      <w:proofErr w:type="spellEnd"/>
+      <w:r>
+        <w:t xml:space="preserve"> as </w:t>
+      </w:r>
+      <w:proofErr w:type="spellStart"/>
       <w:r>
         <w:rPr>
           <w:b/>
@@ -824,6 +1552,7 @@
         </w:rPr>
         <w:t>recs</w:t>
       </w:r>
+      <w:proofErr w:type="spellEnd"/>
     </w:p>
     <w:p>
       <w:pPr>
@@ -834,9 +1563,159 @@
       <w:pPr>
         <w:pStyle w:val="ListParagraph"/>
       </w:pPr>
-      <w:r>
-        <w:t xml:space="preserve">Retrieval 2 is performed based on the Output of the LLM from Retrieval 1, where it will search for Product information from </w:t>
-      </w:r>
+      <w:proofErr w:type="spellStart"/>
+      <w:r>
+        <w:t>Retrieval</w:t>
+      </w:r>
+      <w:proofErr w:type="spellEnd"/>
+      <w:r>
+        <w:t xml:space="preserve"> 2 </w:t>
+      </w:r>
+      <w:proofErr w:type="spellStart"/>
+      <w:r>
+        <w:t>is</w:t>
+      </w:r>
+      <w:proofErr w:type="spellEnd"/>
+      <w:r>
+        <w:t xml:space="preserve"> </w:t>
+      </w:r>
+      <w:proofErr w:type="spellStart"/>
+      <w:r>
+        <w:t>performed</w:t>
+      </w:r>
+      <w:proofErr w:type="spellEnd"/>
+      <w:r>
+        <w:t xml:space="preserve"> </w:t>
+      </w:r>
+      <w:proofErr w:type="spellStart"/>
+      <w:r>
+        <w:t>based</w:t>
+      </w:r>
+      <w:proofErr w:type="spellEnd"/>
+      <w:r>
+        <w:t xml:space="preserve"> </w:t>
+      </w:r>
+      <w:proofErr w:type="spellStart"/>
+      <w:r>
+        <w:t>on</w:t>
+      </w:r>
+      <w:proofErr w:type="spellEnd"/>
+      <w:r>
+        <w:t xml:space="preserve"> </w:t>
+      </w:r>
+      <w:proofErr w:type="spellStart"/>
+      <w:r>
+        <w:t>the</w:t>
+      </w:r>
+      <w:proofErr w:type="spellEnd"/>
+      <w:r>
+        <w:t xml:space="preserve"> </w:t>
+      </w:r>
+      <w:proofErr w:type="spellStart"/>
+      <w:r>
+        <w:t>Output</w:t>
+      </w:r>
+      <w:proofErr w:type="spellEnd"/>
+      <w:r>
+        <w:t xml:space="preserve"> </w:t>
+      </w:r>
+      <w:proofErr w:type="spellStart"/>
+      <w:r>
+        <w:t>of</w:t>
+      </w:r>
+      <w:proofErr w:type="spellEnd"/>
+      <w:r>
+        <w:t xml:space="preserve"> </w:t>
+      </w:r>
+      <w:proofErr w:type="spellStart"/>
+      <w:r>
+        <w:t>the</w:t>
+      </w:r>
+      <w:proofErr w:type="spellEnd"/>
+      <w:r>
+        <w:t xml:space="preserve"> LLM </w:t>
+      </w:r>
+      <w:proofErr w:type="spellStart"/>
+      <w:r>
+        <w:t>from</w:t>
+      </w:r>
+      <w:proofErr w:type="spellEnd"/>
+      <w:r>
+        <w:t xml:space="preserve"> </w:t>
+      </w:r>
+      <w:proofErr w:type="spellStart"/>
+      <w:r>
+        <w:t>Retrieval</w:t>
+      </w:r>
+      <w:proofErr w:type="spellEnd"/>
+      <w:r>
+        <w:t xml:space="preserve"> 1, </w:t>
+      </w:r>
+      <w:proofErr w:type="spellStart"/>
+      <w:r>
+        <w:t>where</w:t>
+      </w:r>
+      <w:proofErr w:type="spellEnd"/>
+      <w:r>
+        <w:t xml:space="preserve"> </w:t>
+      </w:r>
+      <w:proofErr w:type="spellStart"/>
+      <w:r>
+        <w:t>it</w:t>
+      </w:r>
+      <w:proofErr w:type="spellEnd"/>
+      <w:r>
+        <w:t xml:space="preserve"> </w:t>
+      </w:r>
+      <w:proofErr w:type="spellStart"/>
+      <w:r>
+        <w:t>will</w:t>
+      </w:r>
+      <w:proofErr w:type="spellEnd"/>
+      <w:r>
+        <w:t xml:space="preserve"> </w:t>
+      </w:r>
+      <w:proofErr w:type="spellStart"/>
+      <w:r>
+        <w:t>search</w:t>
+      </w:r>
+      <w:proofErr w:type="spellEnd"/>
+      <w:r>
+        <w:t xml:space="preserve"> </w:t>
+      </w:r>
+      <w:proofErr w:type="spellStart"/>
+      <w:r>
+        <w:t>for</w:t>
+      </w:r>
+      <w:proofErr w:type="spellEnd"/>
+      <w:r>
+        <w:t xml:space="preserve"> </w:t>
+      </w:r>
+      <w:proofErr w:type="spellStart"/>
+      <w:r>
+        <w:t>Product</w:t>
+      </w:r>
+      <w:proofErr w:type="spellEnd"/>
+      <w:r>
+        <w:t xml:space="preserve"> </w:t>
+      </w:r>
+      <w:proofErr w:type="spellStart"/>
+      <w:r>
+        <w:t>information</w:t>
+      </w:r>
+      <w:proofErr w:type="spellEnd"/>
+      <w:r>
+        <w:t xml:space="preserve"> </w:t>
+      </w:r>
+      <w:proofErr w:type="spellStart"/>
+      <w:r>
+        <w:t>from</w:t>
+      </w:r>
+      <w:proofErr w:type="spellEnd"/>
+      <w:r>
+        <w:t xml:space="preserve"> </w:t>
+      </w:r>
+      <w:proofErr w:type="spellStart"/>
       <w:r>
         <w:rPr>
           <w:b/>
@@ -844,12 +1723,155 @@
         </w:rPr>
         <w:t>recs</w:t>
       </w:r>
-      <w:r>
-        <w:t xml:space="preserve">. The Product information is then sent to another LLM as Context, and its job is to explain </w:t>
-      </w:r>
-      <w:r>
-        <w:t xml:space="preserve">why does it recommend </w:t>
-      </w:r>
+      <w:proofErr w:type="spellEnd"/>
+      <w:r>
+        <w:t xml:space="preserve">. The </w:t>
+      </w:r>
+      <w:proofErr w:type="spellStart"/>
+      <w:r>
+        <w:t>Product</w:t>
+      </w:r>
+      <w:proofErr w:type="spellEnd"/>
+      <w:r>
+        <w:t xml:space="preserve"> </w:t>
+      </w:r>
+      <w:proofErr w:type="spellStart"/>
+      <w:r>
+        <w:t>information</w:t>
+      </w:r>
+      <w:proofErr w:type="spellEnd"/>
+      <w:r>
+        <w:t xml:space="preserve"> </w:t>
+      </w:r>
+      <w:proofErr w:type="spellStart"/>
+      <w:r>
+        <w:t>is</w:t>
+      </w:r>
+      <w:proofErr w:type="spellEnd"/>
+      <w:r>
+        <w:t xml:space="preserve"> </w:t>
+      </w:r>
+      <w:proofErr w:type="spellStart"/>
+      <w:r>
+        <w:t>then</w:t>
+      </w:r>
+      <w:proofErr w:type="spellEnd"/>
+      <w:r>
+        <w:t xml:space="preserve"> </w:t>
+      </w:r>
+      <w:proofErr w:type="spellStart"/>
+      <w:r>
+        <w:t>sent</w:t>
+      </w:r>
+      <w:proofErr w:type="spellEnd"/>
+      <w:r>
+        <w:t xml:space="preserve"> </w:t>
+      </w:r>
+      <w:proofErr w:type="spellStart"/>
+      <w:r>
+        <w:t>to</w:t>
+      </w:r>
+      <w:proofErr w:type="spellEnd"/>
+      <w:r>
+        <w:t xml:space="preserve"> </w:t>
+      </w:r>
+      <w:proofErr w:type="spellStart"/>
+      <w:r>
+        <w:t>another</w:t>
+      </w:r>
+      <w:proofErr w:type="spellEnd"/>
+      <w:r>
+        <w:t xml:space="preserve"> LLM as </w:t>
+      </w:r>
+      <w:proofErr w:type="spellStart"/>
+      <w:r>
+        <w:t>Context</w:t>
+      </w:r>
+      <w:proofErr w:type="spellEnd"/>
+      <w:r>
+        <w:t xml:space="preserve">, </w:t>
+      </w:r>
+      <w:proofErr w:type="spellStart"/>
+      <w:r>
+        <w:t>and</w:t>
+      </w:r>
+      <w:proofErr w:type="spellEnd"/>
+      <w:r>
+        <w:t xml:space="preserve"> </w:t>
+      </w:r>
+      <w:proofErr w:type="spellStart"/>
+      <w:r>
+        <w:t>its</w:t>
+      </w:r>
+      <w:proofErr w:type="spellEnd"/>
+      <w:r>
+        <w:t xml:space="preserve"> </w:t>
+      </w:r>
+      <w:proofErr w:type="spellStart"/>
+      <w:r>
+        <w:t>job</w:t>
+      </w:r>
+      <w:proofErr w:type="spellEnd"/>
+      <w:r>
+        <w:t xml:space="preserve"> </w:t>
+      </w:r>
+      <w:proofErr w:type="spellStart"/>
+      <w:r>
+        <w:t>is</w:t>
+      </w:r>
+      <w:proofErr w:type="spellEnd"/>
+      <w:r>
+        <w:t xml:space="preserve"> </w:t>
+      </w:r>
+      <w:proofErr w:type="spellStart"/>
+      <w:r>
+        <w:t>to</w:t>
+      </w:r>
+      <w:proofErr w:type="spellEnd"/>
+      <w:r>
+        <w:t xml:space="preserve"> </w:t>
+      </w:r>
+      <w:proofErr w:type="spellStart"/>
+      <w:r>
+        <w:t>explain</w:t>
+      </w:r>
+      <w:proofErr w:type="spellEnd"/>
+      <w:r>
+        <w:t xml:space="preserve"> </w:t>
+      </w:r>
+      <w:proofErr w:type="spellStart"/>
+      <w:r>
+        <w:t>why</w:t>
+      </w:r>
+      <w:proofErr w:type="spellEnd"/>
+      <w:r>
+        <w:t xml:space="preserve"> </w:t>
+      </w:r>
+      <w:proofErr w:type="spellStart"/>
+      <w:r>
+        <w:t>does</w:t>
+      </w:r>
+      <w:proofErr w:type="spellEnd"/>
+      <w:r>
+        <w:t xml:space="preserve"> </w:t>
+      </w:r>
+      <w:proofErr w:type="spellStart"/>
+      <w:r>
+        <w:t>it</w:t>
+      </w:r>
+      <w:proofErr w:type="spellEnd"/>
+      <w:r>
+        <w:t xml:space="preserve"> </w:t>
+      </w:r>
+      <w:proofErr w:type="spellStart"/>
+      <w:r>
+        <w:t>recommend</w:t>
+      </w:r>
+      <w:proofErr w:type="spellEnd"/>
+      <w:r>
+        <w:t xml:space="preserve"> </w:t>
+      </w:r>
+      <w:proofErr w:type="spellStart"/>
       <w:r>
         <w:rPr>
           <w:b/>
@@ -857,6 +1879,7 @@
         </w:rPr>
         <w:t>recs</w:t>
       </w:r>
+      <w:proofErr w:type="spellEnd"/>
       <w:r>
         <w:t>.</w:t>
       </w:r>
@@ -874,11 +1897,117 @@
           <w:u w:val="single"/>
         </w:rPr>
       </w:pPr>
+      <w:proofErr w:type="spellStart"/>
       <w:r>
         <w:rPr>
           <w:u w:val="single"/>
         </w:rPr>
-        <w:t>So the Prompt to the 2nd LLM will look like:</w:t>
+        <w:t>So</w:t>
+      </w:r>
+      <w:proofErr w:type="spellEnd"/>
+      <w:r>
+        <w:rPr>
+          <w:u w:val="single"/>
+        </w:rPr>
+        <w:t xml:space="preserve"> </w:t>
+      </w:r>
+      <w:proofErr w:type="spellStart"/>
+      <w:r>
+        <w:rPr>
+          <w:u w:val="single"/>
+        </w:rPr>
+        <w:t>the</w:t>
+      </w:r>
+      <w:proofErr w:type="spellEnd"/>
+      <w:r>
+        <w:rPr>
+          <w:u w:val="single"/>
+        </w:rPr>
+        <w:t xml:space="preserve"> </w:t>
+      </w:r>
+      <w:proofErr w:type="spellStart"/>
+      <w:r>
+        <w:rPr>
+          <w:u w:val="single"/>
+        </w:rPr>
+        <w:t>Prompt</w:t>
+      </w:r>
+      <w:proofErr w:type="spellEnd"/>
+      <w:r>
+        <w:rPr>
+          <w:u w:val="single"/>
+        </w:rPr>
+        <w:t xml:space="preserve"> </w:t>
+      </w:r>
+      <w:proofErr w:type="spellStart"/>
+      <w:r>
+        <w:rPr>
+          <w:u w:val="single"/>
+        </w:rPr>
+        <w:t>to</w:t>
+      </w:r>
+      <w:proofErr w:type="spellEnd"/>
+      <w:r>
+        <w:rPr>
+          <w:u w:val="single"/>
+        </w:rPr>
+        <w:t xml:space="preserve"> </w:t>
+      </w:r>
+      <w:proofErr w:type="spellStart"/>
+      <w:r>
+        <w:rPr>
+          <w:u w:val="single"/>
+        </w:rPr>
+        <w:t>the</w:t>
+      </w:r>
+      <w:proofErr w:type="spellEnd"/>
+      <w:r>
+        <w:rPr>
+          <w:u w:val="single"/>
+        </w:rPr>
+        <w:t xml:space="preserve"> 2nd LLM </w:t>
+      </w:r>
+      <w:proofErr w:type="spellStart"/>
+      <w:r>
+        <w:rPr>
+          <w:u w:val="single"/>
+        </w:rPr>
+        <w:t>will</w:t>
+      </w:r>
+      <w:proofErr w:type="spellEnd"/>
+      <w:r>
+        <w:rPr>
+          <w:u w:val="single"/>
+        </w:rPr>
+        <w:t xml:space="preserve"> </w:t>
+      </w:r>
+      <w:proofErr w:type="spellStart"/>
+      <w:r>
+        <w:rPr>
+          <w:u w:val="single"/>
+        </w:rPr>
+        <w:t>look</w:t>
+      </w:r>
+      <w:proofErr w:type="spellEnd"/>
+      <w:r>
+        <w:rPr>
+          <w:u w:val="single"/>
+        </w:rPr>
+        <w:t xml:space="preserve"> </w:t>
+      </w:r>
+      <w:proofErr w:type="spellStart"/>
+      <w:r>
+        <w:rPr>
+          <w:u w:val="single"/>
+        </w:rPr>
+        <w:t>like</w:t>
+      </w:r>
+      <w:proofErr w:type="spellEnd"/>
+      <w:r>
+        <w:rPr>
+          <w:u w:val="single"/>
+        </w:rPr>
+        <w:t>:</w:t>
       </w:r>
     </w:p>
     <w:p>
@@ -887,8 +2016,45 @@
         <w:shd w:val="clear" w:color="auto" w:fill="000000" w:themeFill="text1"/>
         <w:ind w:left="1440"/>
       </w:pPr>
-      <w:r>
-        <w:t>Based on the Company’s Information : {context</w:t>
+      <w:proofErr w:type="spellStart"/>
+      <w:r>
+        <w:t>Based</w:t>
+      </w:r>
+      <w:proofErr w:type="spellEnd"/>
+      <w:r>
+        <w:t xml:space="preserve"> </w:t>
+      </w:r>
+      <w:proofErr w:type="spellStart"/>
+      <w:r>
+        <w:t>on</w:t>
+      </w:r>
+      <w:proofErr w:type="spellEnd"/>
+      <w:r>
+        <w:t xml:space="preserve"> </w:t>
+      </w:r>
+      <w:proofErr w:type="spellStart"/>
+      <w:r>
+        <w:t>the</w:t>
+      </w:r>
+      <w:proofErr w:type="spellEnd"/>
+      <w:r>
+        <w:t xml:space="preserve"> </w:t>
+      </w:r>
+      <w:proofErr w:type="spellStart"/>
+      <w:r>
+        <w:t>Company’s</w:t>
+      </w:r>
+      <w:proofErr w:type="spellEnd"/>
+      <w:r>
+        <w:t xml:space="preserve"> </w:t>
+      </w:r>
+      <w:proofErr w:type="spellStart"/>
+      <w:r>
+        <w:t>Information</w:t>
+      </w:r>
+      <w:proofErr w:type="spellEnd"/>
+      <w:r>
+        <w:t xml:space="preserve"> : {context</w:t>
       </w:r>
       <w:r>
         <w:t>_1</w:t>
@@ -904,8 +2070,49 @@
         <w:ind w:left="1440"/>
       </w:pPr>
       <w:r>
-        <w:t>You previously mentioned you would recommend: {</w:t>
-      </w:r>
+        <w:t xml:space="preserve">You </w:t>
+      </w:r>
+      <w:proofErr w:type="spellStart"/>
+      <w:r>
+        <w:t>previously</w:t>
+      </w:r>
+      <w:proofErr w:type="spellEnd"/>
+      <w:r>
+        <w:t xml:space="preserve"> </w:t>
+      </w:r>
+      <w:proofErr w:type="spellStart"/>
+      <w:r>
+        <w:t>mentioned</w:t>
+      </w:r>
+      <w:proofErr w:type="spellEnd"/>
+      <w:r>
+        <w:t xml:space="preserve"> </w:t>
+      </w:r>
+      <w:proofErr w:type="spellStart"/>
+      <w:r>
+        <w:t>you</w:t>
+      </w:r>
+      <w:proofErr w:type="spellEnd"/>
+      <w:r>
+        <w:t xml:space="preserve"> </w:t>
+      </w:r>
+      <w:proofErr w:type="spellStart"/>
+      <w:r>
+        <w:t>would</w:t>
+      </w:r>
+      <w:proofErr w:type="spellEnd"/>
+      <w:r>
+        <w:t xml:space="preserve"> </w:t>
+      </w:r>
+      <w:proofErr w:type="spellStart"/>
+      <w:r>
+        <w:t>recommend</w:t>
+      </w:r>
+      <w:proofErr w:type="spellEnd"/>
+      <w:r>
+        <w:t>: {</w:t>
+      </w:r>
+      <w:proofErr w:type="spellStart"/>
       <w:r>
         <w:rPr>
           <w:b/>
@@ -913,6 +2120,7 @@
         </w:rPr>
         <w:t>recs</w:t>
       </w:r>
+      <w:proofErr w:type="spellEnd"/>
       <w:r>
         <w:t>}</w:t>
       </w:r>
@@ -924,15 +2132,1333 @@
         <w:ind w:left="1440"/>
       </w:pPr>
       <w:r>
-        <w:t>Can you explain why would you recommend those based on the Product Information given: {context_2}</w:t>
+        <w:t xml:space="preserve">Can </w:t>
+      </w:r>
+      <w:proofErr w:type="spellStart"/>
+      <w:r>
+        <w:t>you</w:t>
+      </w:r>
+      <w:proofErr w:type="spellEnd"/>
+      <w:r>
+        <w:t xml:space="preserve"> </w:t>
+      </w:r>
+      <w:proofErr w:type="spellStart"/>
+      <w:r>
+        <w:t>explain</w:t>
+      </w:r>
+      <w:proofErr w:type="spellEnd"/>
+      <w:r>
+        <w:t xml:space="preserve"> </w:t>
+      </w:r>
+      <w:proofErr w:type="spellStart"/>
+      <w:r>
+        <w:t>why</w:t>
+      </w:r>
+      <w:proofErr w:type="spellEnd"/>
+      <w:r>
+        <w:t xml:space="preserve"> </w:t>
+      </w:r>
+      <w:proofErr w:type="spellStart"/>
+      <w:r>
+        <w:t>would</w:t>
+      </w:r>
+      <w:proofErr w:type="spellEnd"/>
+      <w:r>
+        <w:t xml:space="preserve"> </w:t>
+      </w:r>
+      <w:proofErr w:type="spellStart"/>
+      <w:r>
+        <w:t>you</w:t>
+      </w:r>
+      <w:proofErr w:type="spellEnd"/>
+      <w:r>
+        <w:t xml:space="preserve"> </w:t>
+      </w:r>
+      <w:proofErr w:type="spellStart"/>
+      <w:r>
+        <w:t>recommend</w:t>
+      </w:r>
+      <w:proofErr w:type="spellEnd"/>
+      <w:r>
+        <w:t xml:space="preserve"> </w:t>
+      </w:r>
+      <w:proofErr w:type="spellStart"/>
+      <w:r>
+        <w:t>those</w:t>
+      </w:r>
+      <w:proofErr w:type="spellEnd"/>
+      <w:r>
+        <w:t xml:space="preserve"> </w:t>
+      </w:r>
+      <w:proofErr w:type="spellStart"/>
+      <w:r>
+        <w:t>based</w:t>
+      </w:r>
+      <w:proofErr w:type="spellEnd"/>
+      <w:r>
+        <w:t xml:space="preserve"> </w:t>
+      </w:r>
+      <w:proofErr w:type="spellStart"/>
+      <w:r>
+        <w:t>on</w:t>
+      </w:r>
+      <w:proofErr w:type="spellEnd"/>
+      <w:r>
+        <w:t xml:space="preserve"> </w:t>
+      </w:r>
+      <w:proofErr w:type="spellStart"/>
+      <w:r>
+        <w:t>the</w:t>
+      </w:r>
+      <w:proofErr w:type="spellEnd"/>
+      <w:r>
+        <w:t xml:space="preserve"> </w:t>
+      </w:r>
+      <w:proofErr w:type="spellStart"/>
+      <w:r>
+        <w:t>Product</w:t>
+      </w:r>
+      <w:proofErr w:type="spellEnd"/>
+      <w:r>
+        <w:t xml:space="preserve"> </w:t>
+      </w:r>
+      <w:proofErr w:type="spellStart"/>
+      <w:r>
+        <w:t>Information</w:t>
+      </w:r>
+      <w:proofErr w:type="spellEnd"/>
+      <w:r>
+        <w:t xml:space="preserve"> </w:t>
+      </w:r>
+      <w:proofErr w:type="spellStart"/>
+      <w:r>
+        <w:t>given</w:t>
+      </w:r>
+      <w:proofErr w:type="spellEnd"/>
+      <w:r>
+        <w:t>: {context_2}</w:t>
       </w:r>
     </w:p>
     <w:p>
       <w:pPr>
         <w:ind w:left="1440"/>
       </w:pPr>
-      <w:r>
-        <w:t>Then the Response would be what’s given to the User</w:t>
+      <w:proofErr w:type="spellStart"/>
+      <w:r>
+        <w:t>Then</w:t>
+      </w:r>
+      <w:proofErr w:type="spellEnd"/>
+      <w:r>
+        <w:t xml:space="preserve"> </w:t>
+      </w:r>
+      <w:proofErr w:type="spellStart"/>
+      <w:r>
+        <w:t>the</w:t>
+      </w:r>
+      <w:proofErr w:type="spellEnd"/>
+      <w:r>
+        <w:t xml:space="preserve"> </w:t>
+      </w:r>
+      <w:proofErr w:type="spellStart"/>
+      <w:r>
+        <w:t>Response</w:t>
+      </w:r>
+      <w:proofErr w:type="spellEnd"/>
+      <w:r>
+        <w:t xml:space="preserve"> </w:t>
+      </w:r>
+      <w:proofErr w:type="spellStart"/>
+      <w:r>
+        <w:t>would</w:t>
+      </w:r>
+      <w:proofErr w:type="spellEnd"/>
+      <w:r>
+        <w:t xml:space="preserve"> </w:t>
+      </w:r>
+      <w:proofErr w:type="spellStart"/>
+      <w:r>
+        <w:t>be</w:t>
+      </w:r>
+      <w:proofErr w:type="spellEnd"/>
+      <w:r>
+        <w:t xml:space="preserve"> </w:t>
+      </w:r>
+      <w:proofErr w:type="spellStart"/>
+      <w:r>
+        <w:t>what’s</w:t>
+      </w:r>
+      <w:proofErr w:type="spellEnd"/>
+      <w:r>
+        <w:t xml:space="preserve"> </w:t>
+      </w:r>
+      <w:proofErr w:type="spellStart"/>
+      <w:r>
+        <w:t>given</w:t>
+      </w:r>
+      <w:proofErr w:type="spellEnd"/>
+      <w:r>
+        <w:t xml:space="preserve"> </w:t>
+      </w:r>
+      <w:proofErr w:type="spellStart"/>
+      <w:r>
+        <w:t>to</w:t>
+      </w:r>
+      <w:proofErr w:type="spellEnd"/>
+      <w:r>
+        <w:t xml:space="preserve"> </w:t>
+      </w:r>
+      <w:proofErr w:type="spellStart"/>
+      <w:r>
+        <w:t>the</w:t>
+      </w:r>
+      <w:proofErr w:type="spellEnd"/>
+      <w:r>
+        <w:t xml:space="preserve"> </w:t>
+      </w:r>
+      <w:proofErr w:type="spellStart"/>
+      <w:r>
+        <w:t>User</w:t>
+      </w:r>
+      <w:proofErr w:type="spellEnd"/>
+    </w:p>
+    <w:p>
+      <w:pPr>
+        <w:pStyle w:val="Heading1"/>
+      </w:pPr>
+      <w:proofErr w:type="spellStart"/>
+      <w:r>
+        <w:t>Plans</w:t>
+      </w:r>
+      <w:proofErr w:type="spellEnd"/>
+    </w:p>
+    <w:p>
+      <w:pPr>
+        <w:pStyle w:val="Heading2"/>
+      </w:pPr>
+      <w:proofErr w:type="spellStart"/>
+      <w:r>
+        <w:t>Inference</w:t>
+      </w:r>
+      <w:proofErr w:type="spellEnd"/>
+      <w:r>
+        <w:t xml:space="preserve"> V2</w:t>
+      </w:r>
+    </w:p>
+    <w:p>
+      <w:pPr>
+        <w:pStyle w:val="ListParagraph"/>
+        <w:numPr>
+          <w:ilvl w:val="0"/>
+          <w:numId w:val="7"/>
+        </w:numPr>
+      </w:pPr>
+      <w:proofErr w:type="spellStart"/>
+      <w:r>
+        <w:t>Implement</w:t>
+      </w:r>
+      <w:proofErr w:type="spellEnd"/>
+      <w:r>
+        <w:t xml:space="preserve"> Multi-</w:t>
+      </w:r>
+      <w:proofErr w:type="spellStart"/>
+      <w:r>
+        <w:t>Prompt</w:t>
+      </w:r>
+      <w:proofErr w:type="spellEnd"/>
+      <w:r>
+        <w:t xml:space="preserve"> </w:t>
+      </w:r>
+      <w:proofErr w:type="spellStart"/>
+      <w:r>
+        <w:t>approach</w:t>
+      </w:r>
+      <w:proofErr w:type="spellEnd"/>
+    </w:p>
+    <w:p>
+      <w:pPr>
+        <w:pStyle w:val="ListParagraph"/>
+      </w:pPr>
+      <w:proofErr w:type="spellStart"/>
+      <w:r>
+        <w:rPr>
+          <w:u w:val="single"/>
+        </w:rPr>
+        <w:t>Example</w:t>
+      </w:r>
+      <w:proofErr w:type="spellEnd"/>
+      <w:r>
+        <w:t>:</w:t>
+      </w:r>
+    </w:p>
+    <w:p>
+      <w:pPr>
+        <w:pStyle w:val="ListParagraph"/>
+      </w:pPr>
+      <w:r>
+        <w:t xml:space="preserve">In </w:t>
+      </w:r>
+      <w:proofErr w:type="spellStart"/>
+      <w:r>
+        <w:t>the</w:t>
+      </w:r>
+      <w:proofErr w:type="spellEnd"/>
+      <w:r>
+        <w:t xml:space="preserve"> </w:t>
+      </w:r>
+      <w:proofErr w:type="spellStart"/>
+      <w:r>
+        <w:t>first</w:t>
+      </w:r>
+      <w:proofErr w:type="spellEnd"/>
+      <w:r>
+        <w:t xml:space="preserve"> </w:t>
+      </w:r>
+      <w:proofErr w:type="spellStart"/>
+      <w:r>
+        <w:t>Inference</w:t>
+      </w:r>
+      <w:proofErr w:type="spellEnd"/>
+      <w:r>
+        <w:t xml:space="preserve">, </w:t>
+      </w:r>
+      <w:proofErr w:type="spellStart"/>
+      <w:r>
+        <w:t>we</w:t>
+      </w:r>
+      <w:proofErr w:type="spellEnd"/>
+      <w:r>
+        <w:t>:</w:t>
+      </w:r>
+    </w:p>
+    <w:p>
+      <w:pPr>
+        <w:pStyle w:val="ListParagraph"/>
+        <w:numPr>
+          <w:ilvl w:val="0"/>
+          <w:numId w:val="5"/>
+        </w:numPr>
+      </w:pPr>
+      <w:proofErr w:type="spellStart"/>
+      <w:r>
+        <w:t>Retrieve</w:t>
+      </w:r>
+      <w:proofErr w:type="spellEnd"/>
+      <w:r>
+        <w:t xml:space="preserve"> </w:t>
+      </w:r>
+      <w:proofErr w:type="spellStart"/>
+      <w:r>
+        <w:t>the</w:t>
+      </w:r>
+      <w:proofErr w:type="spellEnd"/>
+      <w:r>
+        <w:t xml:space="preserve"> </w:t>
+      </w:r>
+      <w:proofErr w:type="spellStart"/>
+      <w:r>
+        <w:t>Context</w:t>
+      </w:r>
+      <w:proofErr w:type="spellEnd"/>
+      <w:r>
+        <w:t xml:space="preserve"> </w:t>
+      </w:r>
+      <w:proofErr w:type="spellStart"/>
+      <w:r>
+        <w:t>based</w:t>
+      </w:r>
+      <w:proofErr w:type="spellEnd"/>
+      <w:r>
+        <w:t xml:space="preserve"> </w:t>
+      </w:r>
+      <w:proofErr w:type="spellStart"/>
+      <w:r>
+        <w:t>on</w:t>
+      </w:r>
+      <w:proofErr w:type="spellEnd"/>
+      <w:r>
+        <w:t xml:space="preserve"> </w:t>
+      </w:r>
+      <w:proofErr w:type="spellStart"/>
+      <w:r>
+        <w:t>the</w:t>
+      </w:r>
+      <w:proofErr w:type="spellEnd"/>
+      <w:r>
+        <w:t xml:space="preserve"> </w:t>
+      </w:r>
+      <w:proofErr w:type="spellStart"/>
+      <w:r>
+        <w:t>User</w:t>
+      </w:r>
+      <w:proofErr w:type="spellEnd"/>
+      <w:r>
+        <w:t xml:space="preserve"> </w:t>
+      </w:r>
+      <w:proofErr w:type="spellStart"/>
+      <w:r>
+        <w:t>Prompt</w:t>
+      </w:r>
+      <w:proofErr w:type="spellEnd"/>
+    </w:p>
+    <w:p>
+      <w:pPr>
+        <w:pStyle w:val="ListParagraph"/>
+        <w:numPr>
+          <w:ilvl w:val="0"/>
+          <w:numId w:val="5"/>
+        </w:numPr>
+      </w:pPr>
+      <w:proofErr w:type="spellStart"/>
+      <w:r>
+        <w:t>Have</w:t>
+      </w:r>
+      <w:proofErr w:type="spellEnd"/>
+      <w:r>
+        <w:t xml:space="preserve"> </w:t>
+      </w:r>
+      <w:proofErr w:type="spellStart"/>
+      <w:r>
+        <w:t>the</w:t>
+      </w:r>
+      <w:proofErr w:type="spellEnd"/>
+      <w:r>
+        <w:t xml:space="preserve"> LLM </w:t>
+      </w:r>
+      <w:proofErr w:type="spellStart"/>
+      <w:r>
+        <w:t>generate</w:t>
+      </w:r>
+      <w:proofErr w:type="spellEnd"/>
+      <w:r>
+        <w:t>:</w:t>
+      </w:r>
+    </w:p>
+    <w:p>
+      <w:pPr>
+        <w:pStyle w:val="ListParagraph"/>
+        <w:numPr>
+          <w:ilvl w:val="1"/>
+          <w:numId w:val="5"/>
+        </w:numPr>
+      </w:pPr>
+      <w:r>
+        <w:t xml:space="preserve">A </w:t>
+      </w:r>
+      <w:proofErr w:type="spellStart"/>
+      <w:r>
+        <w:t>List</w:t>
+      </w:r>
+      <w:proofErr w:type="spellEnd"/>
+      <w:r>
+        <w:t xml:space="preserve"> </w:t>
+      </w:r>
+      <w:proofErr w:type="spellStart"/>
+      <w:r>
+        <w:t>of</w:t>
+      </w:r>
+      <w:proofErr w:type="spellEnd"/>
+      <w:r>
+        <w:t xml:space="preserve"> </w:t>
+      </w:r>
+      <w:proofErr w:type="spellStart"/>
+      <w:r>
+        <w:t>Products</w:t>
+      </w:r>
+      <w:proofErr w:type="spellEnd"/>
+      <w:r>
+        <w:t xml:space="preserve"> </w:t>
+      </w:r>
+      <w:proofErr w:type="spellStart"/>
+      <w:r>
+        <w:t>used</w:t>
+      </w:r>
+      <w:proofErr w:type="spellEnd"/>
+      <w:r>
+        <w:t xml:space="preserve"> </w:t>
+      </w:r>
+      <w:proofErr w:type="spellStart"/>
+      <w:r>
+        <w:t>by</w:t>
+      </w:r>
+      <w:proofErr w:type="spellEnd"/>
+      <w:r>
+        <w:t xml:space="preserve"> </w:t>
+      </w:r>
+      <w:proofErr w:type="spellStart"/>
+      <w:r>
+        <w:t>the</w:t>
+      </w:r>
+      <w:proofErr w:type="spellEnd"/>
+      <w:r>
+        <w:t xml:space="preserve"> </w:t>
+      </w:r>
+      <w:proofErr w:type="spellStart"/>
+      <w:r>
+        <w:t>Customer</w:t>
+      </w:r>
+      <w:proofErr w:type="spellEnd"/>
+    </w:p>
+    <w:p>
+      <w:pPr>
+        <w:pStyle w:val="ListParagraph"/>
+        <w:numPr>
+          <w:ilvl w:val="1"/>
+          <w:numId w:val="5"/>
+        </w:numPr>
+      </w:pPr>
+      <w:r>
+        <w:t xml:space="preserve">A </w:t>
+      </w:r>
+      <w:proofErr w:type="spellStart"/>
+      <w:r>
+        <w:t>List</w:t>
+      </w:r>
+      <w:proofErr w:type="spellEnd"/>
+      <w:r>
+        <w:t xml:space="preserve"> </w:t>
+      </w:r>
+      <w:proofErr w:type="spellStart"/>
+      <w:r>
+        <w:t>of</w:t>
+      </w:r>
+      <w:proofErr w:type="spellEnd"/>
+      <w:r>
+        <w:t xml:space="preserve"> </w:t>
+      </w:r>
+      <w:proofErr w:type="spellStart"/>
+      <w:r>
+        <w:t>Products</w:t>
+      </w:r>
+      <w:proofErr w:type="spellEnd"/>
+      <w:r>
+        <w:t xml:space="preserve"> </w:t>
+      </w:r>
+      <w:proofErr w:type="spellStart"/>
+      <w:r>
+        <w:t>to</w:t>
+      </w:r>
+      <w:proofErr w:type="spellEnd"/>
+      <w:r>
+        <w:t xml:space="preserve"> </w:t>
+      </w:r>
+      <w:proofErr w:type="spellStart"/>
+      <w:r>
+        <w:t>Recommend</w:t>
+      </w:r>
+      <w:proofErr w:type="spellEnd"/>
+      <w:r>
+        <w:t xml:space="preserve"> </w:t>
+      </w:r>
+      <w:proofErr w:type="spellStart"/>
+      <w:r>
+        <w:t>to</w:t>
+      </w:r>
+      <w:proofErr w:type="spellEnd"/>
+      <w:r>
+        <w:t xml:space="preserve"> </w:t>
+      </w:r>
+      <w:proofErr w:type="spellStart"/>
+      <w:r>
+        <w:t>the</w:t>
+      </w:r>
+      <w:proofErr w:type="spellEnd"/>
+      <w:r>
+        <w:t xml:space="preserve"> </w:t>
+      </w:r>
+      <w:proofErr w:type="spellStart"/>
+      <w:r>
+        <w:t>Custmer</w:t>
+      </w:r>
+      <w:proofErr w:type="spellEnd"/>
+    </w:p>
+    <w:p>
+      <w:pPr>
+        <w:ind w:left="720"/>
+      </w:pPr>
+      <w:r>
+        <w:t xml:space="preserve">The </w:t>
+      </w:r>
+      <w:proofErr w:type="spellStart"/>
+      <w:r>
+        <w:t>output</w:t>
+      </w:r>
+      <w:proofErr w:type="spellEnd"/>
+      <w:r>
+        <w:t xml:space="preserve"> </w:t>
+      </w:r>
+      <w:proofErr w:type="spellStart"/>
+      <w:r>
+        <w:t>is</w:t>
+      </w:r>
+      <w:proofErr w:type="spellEnd"/>
+      <w:r>
+        <w:t xml:space="preserve"> </w:t>
+      </w:r>
+      <w:proofErr w:type="spellStart"/>
+      <w:r>
+        <w:t>then</w:t>
+      </w:r>
+      <w:proofErr w:type="spellEnd"/>
+      <w:r>
+        <w:t xml:space="preserve"> </w:t>
+      </w:r>
+      <w:proofErr w:type="spellStart"/>
+      <w:r>
+        <w:t>used</w:t>
+      </w:r>
+      <w:proofErr w:type="spellEnd"/>
+      <w:r>
+        <w:t xml:space="preserve"> </w:t>
+      </w:r>
+      <w:proofErr w:type="spellStart"/>
+      <w:r>
+        <w:t>by</w:t>
+      </w:r>
+      <w:proofErr w:type="spellEnd"/>
+      <w:r>
+        <w:t xml:space="preserve"> </w:t>
+      </w:r>
+      <w:proofErr w:type="spellStart"/>
+      <w:r>
+        <w:t>the</w:t>
+      </w:r>
+      <w:proofErr w:type="spellEnd"/>
+      <w:r>
+        <w:t xml:space="preserve"> 2nd </w:t>
+      </w:r>
+      <w:proofErr w:type="spellStart"/>
+      <w:r>
+        <w:t>Inference</w:t>
+      </w:r>
+      <w:proofErr w:type="spellEnd"/>
+      <w:r>
+        <w:t xml:space="preserve">, </w:t>
+      </w:r>
+      <w:proofErr w:type="spellStart"/>
+      <w:r>
+        <w:t>where</w:t>
+      </w:r>
+      <w:proofErr w:type="spellEnd"/>
+      <w:r>
+        <w:t xml:space="preserve"> </w:t>
+      </w:r>
+      <w:proofErr w:type="spellStart"/>
+      <w:r>
+        <w:t>we’ll</w:t>
+      </w:r>
+      <w:proofErr w:type="spellEnd"/>
+      <w:r>
+        <w:t>:</w:t>
+      </w:r>
+    </w:p>
+    <w:p>
+      <w:pPr>
+        <w:pStyle w:val="ListParagraph"/>
+        <w:numPr>
+          <w:ilvl w:val="0"/>
+          <w:numId w:val="5"/>
+        </w:numPr>
+      </w:pPr>
+      <w:proofErr w:type="spellStart"/>
+      <w:r>
+        <w:t>Retrieve</w:t>
+      </w:r>
+      <w:proofErr w:type="spellEnd"/>
+      <w:r>
+        <w:t xml:space="preserve"> </w:t>
+      </w:r>
+      <w:proofErr w:type="spellStart"/>
+      <w:r>
+        <w:t>the</w:t>
+      </w:r>
+      <w:proofErr w:type="spellEnd"/>
+      <w:r>
+        <w:t xml:space="preserve"> </w:t>
+      </w:r>
+      <w:proofErr w:type="spellStart"/>
+      <w:r>
+        <w:t>Context</w:t>
+      </w:r>
+      <w:proofErr w:type="spellEnd"/>
+      <w:r>
+        <w:t xml:space="preserve"> </w:t>
+      </w:r>
+      <w:proofErr w:type="spellStart"/>
+      <w:r>
+        <w:t>based</w:t>
+      </w:r>
+      <w:proofErr w:type="spellEnd"/>
+      <w:r>
+        <w:t xml:space="preserve"> </w:t>
+      </w:r>
+      <w:proofErr w:type="spellStart"/>
+      <w:r>
+        <w:t>on</w:t>
+      </w:r>
+      <w:proofErr w:type="spellEnd"/>
+      <w:r>
+        <w:t xml:space="preserve"> </w:t>
+      </w:r>
+      <w:proofErr w:type="spellStart"/>
+      <w:r>
+        <w:t>the</w:t>
+      </w:r>
+      <w:proofErr w:type="spellEnd"/>
+      <w:r>
+        <w:t xml:space="preserve"> </w:t>
+      </w:r>
+      <w:proofErr w:type="spellStart"/>
+      <w:r>
+        <w:t>List</w:t>
+      </w:r>
+      <w:proofErr w:type="spellEnd"/>
+      <w:r>
+        <w:t xml:space="preserve"> </w:t>
+      </w:r>
+      <w:proofErr w:type="spellStart"/>
+      <w:r>
+        <w:t>of</w:t>
+      </w:r>
+      <w:proofErr w:type="spellEnd"/>
+      <w:r>
+        <w:t xml:space="preserve"> </w:t>
+      </w:r>
+      <w:proofErr w:type="spellStart"/>
+      <w:r>
+        <w:t>Products</w:t>
+      </w:r>
+      <w:proofErr w:type="spellEnd"/>
+      <w:r>
+        <w:t xml:space="preserve"> </w:t>
+      </w:r>
+      <w:proofErr w:type="spellStart"/>
+      <w:r>
+        <w:t>owned</w:t>
+      </w:r>
+      <w:proofErr w:type="spellEnd"/>
+      <w:r>
+        <w:t xml:space="preserve"> </w:t>
+      </w:r>
+      <w:proofErr w:type="spellStart"/>
+      <w:r>
+        <w:t>by</w:t>
+      </w:r>
+      <w:proofErr w:type="spellEnd"/>
+      <w:r>
+        <w:t xml:space="preserve"> </w:t>
+      </w:r>
+      <w:proofErr w:type="spellStart"/>
+      <w:r>
+        <w:t>the</w:t>
+      </w:r>
+      <w:proofErr w:type="spellEnd"/>
+      <w:r>
+        <w:t xml:space="preserve"> </w:t>
+      </w:r>
+      <w:proofErr w:type="spellStart"/>
+      <w:r>
+        <w:t>Customer</w:t>
+      </w:r>
+      <w:proofErr w:type="spellEnd"/>
+      <w:r>
+        <w:t xml:space="preserve"> </w:t>
+      </w:r>
+      <w:proofErr w:type="spellStart"/>
+      <w:r>
+        <w:t>and</w:t>
+      </w:r>
+      <w:proofErr w:type="spellEnd"/>
+      <w:r>
+        <w:t xml:space="preserve"> </w:t>
+      </w:r>
+      <w:proofErr w:type="spellStart"/>
+      <w:r>
+        <w:t>List</w:t>
+      </w:r>
+      <w:proofErr w:type="spellEnd"/>
+      <w:r>
+        <w:t xml:space="preserve"> </w:t>
+      </w:r>
+      <w:proofErr w:type="spellStart"/>
+      <w:r>
+        <w:t>of</w:t>
+      </w:r>
+      <w:proofErr w:type="spellEnd"/>
+      <w:r>
+        <w:t xml:space="preserve"> </w:t>
+      </w:r>
+      <w:proofErr w:type="spellStart"/>
+      <w:r>
+        <w:t>Proucts</w:t>
+      </w:r>
+      <w:proofErr w:type="spellEnd"/>
+      <w:r>
+        <w:t xml:space="preserve"> </w:t>
+      </w:r>
+      <w:proofErr w:type="spellStart"/>
+      <w:r>
+        <w:t>to</w:t>
+      </w:r>
+      <w:proofErr w:type="spellEnd"/>
+      <w:r>
+        <w:t xml:space="preserve"> </w:t>
+      </w:r>
+      <w:proofErr w:type="spellStart"/>
+      <w:r>
+        <w:t>Recommend</w:t>
+      </w:r>
+      <w:proofErr w:type="spellEnd"/>
+      <w:r>
+        <w:t>.</w:t>
+      </w:r>
+    </w:p>
+    <w:p>
+      <w:pPr>
+        <w:pStyle w:val="ListParagraph"/>
+        <w:numPr>
+          <w:ilvl w:val="0"/>
+          <w:numId w:val="5"/>
+        </w:numPr>
+      </w:pPr>
+      <w:proofErr w:type="spellStart"/>
+      <w:r>
+        <w:t>H</w:t>
+      </w:r>
+      <w:r>
+        <w:t>ave</w:t>
+      </w:r>
+      <w:proofErr w:type="spellEnd"/>
+      <w:r>
+        <w:t xml:space="preserve"> </w:t>
+      </w:r>
+      <w:proofErr w:type="spellStart"/>
+      <w:r>
+        <w:t>the</w:t>
+      </w:r>
+      <w:proofErr w:type="spellEnd"/>
+      <w:r>
+        <w:t xml:space="preserve"> LLM </w:t>
+      </w:r>
+      <w:proofErr w:type="spellStart"/>
+      <w:r>
+        <w:t>generate</w:t>
+      </w:r>
+      <w:proofErr w:type="spellEnd"/>
+      <w:r>
+        <w:t>:</w:t>
+      </w:r>
+    </w:p>
+    <w:p>
+      <w:pPr>
+        <w:pStyle w:val="ListParagraph"/>
+        <w:numPr>
+          <w:ilvl w:val="1"/>
+          <w:numId w:val="5"/>
+        </w:numPr>
+      </w:pPr>
+      <w:r>
+        <w:t xml:space="preserve">The </w:t>
+      </w:r>
+      <w:proofErr w:type="spellStart"/>
+      <w:r>
+        <w:t>Reasoning</w:t>
+      </w:r>
+      <w:proofErr w:type="spellEnd"/>
+      <w:r>
+        <w:t xml:space="preserve"> </w:t>
+      </w:r>
+      <w:proofErr w:type="spellStart"/>
+      <w:r>
+        <w:t>for</w:t>
+      </w:r>
+      <w:proofErr w:type="spellEnd"/>
+      <w:r>
+        <w:t xml:space="preserve"> </w:t>
+      </w:r>
+      <w:proofErr w:type="spellStart"/>
+      <w:r>
+        <w:t>Recommending</w:t>
+      </w:r>
+      <w:proofErr w:type="spellEnd"/>
+      <w:r>
+        <w:t xml:space="preserve"> </w:t>
+      </w:r>
+      <w:proofErr w:type="spellStart"/>
+      <w:r>
+        <w:t>those</w:t>
+      </w:r>
+      <w:proofErr w:type="spellEnd"/>
+      <w:r>
+        <w:t xml:space="preserve"> </w:t>
+      </w:r>
+      <w:proofErr w:type="spellStart"/>
+      <w:r>
+        <w:t>Products</w:t>
+      </w:r>
+      <w:proofErr w:type="spellEnd"/>
+    </w:p>
+    <w:p>
+      <w:pPr>
+        <w:pStyle w:val="Heading2"/>
+      </w:pPr>
+      <w:proofErr w:type="spellStart"/>
+      <w:r>
+        <w:t>Inference</w:t>
+      </w:r>
+      <w:proofErr w:type="spellEnd"/>
+      <w:r>
+        <w:t xml:space="preserve"> V3</w:t>
+      </w:r>
+    </w:p>
+    <w:p>
+      <w:pPr>
+        <w:pStyle w:val="ListParagraph"/>
+        <w:numPr>
+          <w:ilvl w:val="0"/>
+          <w:numId w:val="8"/>
+        </w:numPr>
+      </w:pPr>
+      <w:proofErr w:type="spellStart"/>
+      <w:r>
+        <w:t>Implement</w:t>
+      </w:r>
+      <w:proofErr w:type="spellEnd"/>
+      <w:r>
+        <w:t xml:space="preserve"> </w:t>
+      </w:r>
+      <w:proofErr w:type="spellStart"/>
+      <w:r>
+        <w:t>Prompt</w:t>
+      </w:r>
+      <w:proofErr w:type="spellEnd"/>
+      <w:r>
+        <w:t xml:space="preserve"> </w:t>
+      </w:r>
+      <w:proofErr w:type="spellStart"/>
+      <w:r>
+        <w:t>Bridges</w:t>
+      </w:r>
+      <w:proofErr w:type="spellEnd"/>
+    </w:p>
+    <w:p>
+      <w:pPr>
+        <w:pStyle w:val="ListParagraph"/>
+      </w:pPr>
+      <w:proofErr w:type="spellStart"/>
+      <w:r>
+        <w:rPr>
+          <w:u w:val="single"/>
+        </w:rPr>
+        <w:t>Example</w:t>
+      </w:r>
+      <w:proofErr w:type="spellEnd"/>
+      <w:r>
+        <w:t>:</w:t>
+      </w:r>
+    </w:p>
+    <w:p>
+      <w:pPr>
+        <w:pStyle w:val="ListParagraph"/>
+      </w:pPr>
+      <w:proofErr w:type="spellStart"/>
+      <w:r>
+        <w:t>There</w:t>
+      </w:r>
+      <w:proofErr w:type="spellEnd"/>
+      <w:r>
+        <w:t xml:space="preserve"> </w:t>
+      </w:r>
+      <w:proofErr w:type="spellStart"/>
+      <w:r>
+        <w:t>is</w:t>
+      </w:r>
+      <w:proofErr w:type="spellEnd"/>
+      <w:r>
+        <w:t xml:space="preserve"> a </w:t>
+      </w:r>
+      <w:proofErr w:type="spellStart"/>
+      <w:r>
+        <w:t>chance</w:t>
+      </w:r>
+      <w:proofErr w:type="spellEnd"/>
+      <w:r>
+        <w:t xml:space="preserve"> </w:t>
+      </w:r>
+      <w:proofErr w:type="spellStart"/>
+      <w:r>
+        <w:t>that</w:t>
+      </w:r>
+      <w:proofErr w:type="spellEnd"/>
+      <w:r>
+        <w:t xml:space="preserve"> a </w:t>
+      </w:r>
+      <w:proofErr w:type="spellStart"/>
+      <w:r>
+        <w:t>User</w:t>
+      </w:r>
+      <w:proofErr w:type="spellEnd"/>
+      <w:r>
+        <w:t xml:space="preserve"> </w:t>
+      </w:r>
+      <w:proofErr w:type="spellStart"/>
+      <w:r>
+        <w:t>doesn’t</w:t>
+      </w:r>
+      <w:proofErr w:type="spellEnd"/>
+      <w:r>
+        <w:t xml:space="preserve"> </w:t>
+      </w:r>
+      <w:proofErr w:type="spellStart"/>
+      <w:r>
+        <w:t>want</w:t>
+      </w:r>
+      <w:proofErr w:type="spellEnd"/>
+      <w:r>
+        <w:t xml:space="preserve"> </w:t>
+      </w:r>
+      <w:proofErr w:type="spellStart"/>
+      <w:r>
+        <w:t>to</w:t>
+      </w:r>
+      <w:proofErr w:type="spellEnd"/>
+      <w:r>
+        <w:t xml:space="preserve"> </w:t>
+      </w:r>
+      <w:proofErr w:type="spellStart"/>
+      <w:r>
+        <w:t>use</w:t>
+      </w:r>
+      <w:proofErr w:type="spellEnd"/>
+      <w:r>
+        <w:t xml:space="preserve"> </w:t>
+      </w:r>
+      <w:proofErr w:type="spellStart"/>
+      <w:r>
+        <w:t>the</w:t>
+      </w:r>
+      <w:proofErr w:type="spellEnd"/>
+      <w:r>
+        <w:t xml:space="preserve"> </w:t>
+      </w:r>
+      <w:proofErr w:type="spellStart"/>
+      <w:r>
+        <w:t>Chatbot</w:t>
+      </w:r>
+      <w:proofErr w:type="spellEnd"/>
+      <w:r>
+        <w:t xml:space="preserve"> </w:t>
+      </w:r>
+      <w:proofErr w:type="spellStart"/>
+      <w:r>
+        <w:t>to</w:t>
+      </w:r>
+      <w:proofErr w:type="spellEnd"/>
+      <w:r>
+        <w:t xml:space="preserve"> </w:t>
+      </w:r>
+      <w:proofErr w:type="spellStart"/>
+      <w:r>
+        <w:t>perform</w:t>
+      </w:r>
+      <w:proofErr w:type="spellEnd"/>
+      <w:r>
+        <w:t xml:space="preserve"> </w:t>
+      </w:r>
+      <w:proofErr w:type="spellStart"/>
+      <w:r>
+        <w:t>Cross</w:t>
+      </w:r>
+      <w:proofErr w:type="spellEnd"/>
+      <w:r>
+        <w:t xml:space="preserve"> </w:t>
+      </w:r>
+      <w:proofErr w:type="spellStart"/>
+      <w:r>
+        <w:t>Sell</w:t>
+      </w:r>
+      <w:proofErr w:type="spellEnd"/>
+      <w:r>
+        <w:t xml:space="preserve">, </w:t>
+      </w:r>
+      <w:proofErr w:type="spellStart"/>
+      <w:r>
+        <w:t>but</w:t>
+      </w:r>
+      <w:proofErr w:type="spellEnd"/>
+      <w:r>
+        <w:t xml:space="preserve"> </w:t>
+      </w:r>
+      <w:proofErr w:type="spellStart"/>
+      <w:r>
+        <w:t>we</w:t>
+      </w:r>
+      <w:proofErr w:type="spellEnd"/>
+      <w:r>
+        <w:t xml:space="preserve"> </w:t>
+      </w:r>
+      <w:proofErr w:type="spellStart"/>
+      <w:r>
+        <w:t>only</w:t>
+      </w:r>
+      <w:proofErr w:type="spellEnd"/>
+      <w:r>
+        <w:t xml:space="preserve"> </w:t>
+      </w:r>
+      <w:proofErr w:type="spellStart"/>
+      <w:r>
+        <w:t>have</w:t>
+      </w:r>
+      <w:proofErr w:type="spellEnd"/>
+      <w:r>
+        <w:t xml:space="preserve"> a </w:t>
+      </w:r>
+      <w:proofErr w:type="spellStart"/>
+      <w:r>
+        <w:t>Cross</w:t>
+      </w:r>
+      <w:proofErr w:type="spellEnd"/>
+      <w:r>
+        <w:t xml:space="preserve"> </w:t>
+      </w:r>
+      <w:proofErr w:type="spellStart"/>
+      <w:r>
+        <w:t>Sell</w:t>
+      </w:r>
+      <w:proofErr w:type="spellEnd"/>
+      <w:r>
+        <w:t xml:space="preserve"> RAG </w:t>
+      </w:r>
+      <w:proofErr w:type="spellStart"/>
+      <w:r>
+        <w:t>Pipeline</w:t>
+      </w:r>
+      <w:proofErr w:type="spellEnd"/>
+    </w:p>
+    <w:p>
+      <w:pPr>
+        <w:pStyle w:val="ListParagraph"/>
+      </w:pPr>
+    </w:p>
+    <w:p>
+      <w:pPr>
+        <w:pStyle w:val="ListParagraph"/>
+      </w:pPr>
+      <w:r>
+        <w:lastRenderedPageBreak/>
+        <w:t xml:space="preserve">Our </w:t>
+      </w:r>
+      <w:proofErr w:type="spellStart"/>
+      <w:r>
+        <w:t>Application</w:t>
+      </w:r>
+      <w:proofErr w:type="spellEnd"/>
+      <w:r>
+        <w:t xml:space="preserve"> </w:t>
+      </w:r>
+      <w:proofErr w:type="spellStart"/>
+      <w:r>
+        <w:t>may</w:t>
+      </w:r>
+      <w:proofErr w:type="spellEnd"/>
+      <w:r>
+        <w:t xml:space="preserve"> </w:t>
+      </w:r>
+      <w:proofErr w:type="spellStart"/>
+      <w:r>
+        <w:t>support</w:t>
+      </w:r>
+      <w:proofErr w:type="spellEnd"/>
+      <w:r>
+        <w:t xml:space="preserve"> </w:t>
+      </w:r>
+      <w:proofErr w:type="spellStart"/>
+      <w:r>
+        <w:t>other</w:t>
+      </w:r>
+      <w:proofErr w:type="spellEnd"/>
+      <w:r>
+        <w:t xml:space="preserve"> </w:t>
+      </w:r>
+      <w:proofErr w:type="spellStart"/>
+      <w:r>
+        <w:t>Pipelines</w:t>
+      </w:r>
+      <w:proofErr w:type="spellEnd"/>
+      <w:r>
+        <w:t xml:space="preserve"> (</w:t>
+      </w:r>
+      <w:proofErr w:type="spellStart"/>
+      <w:r>
+        <w:t>Example</w:t>
+      </w:r>
+      <w:proofErr w:type="spellEnd"/>
+      <w:r>
+        <w:t>: “</w:t>
+      </w:r>
+      <w:proofErr w:type="spellStart"/>
+      <w:r>
+        <w:t>QnA</w:t>
+      </w:r>
+      <w:proofErr w:type="spellEnd"/>
+      <w:r>
+        <w:t xml:space="preserve"> </w:t>
+      </w:r>
+      <w:proofErr w:type="spellStart"/>
+      <w:r>
+        <w:t>about</w:t>
+      </w:r>
+      <w:proofErr w:type="spellEnd"/>
+      <w:r>
+        <w:t xml:space="preserve"> </w:t>
+      </w:r>
+      <w:proofErr w:type="spellStart"/>
+      <w:r>
+        <w:t>Customer</w:t>
+      </w:r>
+      <w:proofErr w:type="spellEnd"/>
+      <w:r>
+        <w:t xml:space="preserve">” RAG </w:t>
+      </w:r>
+      <w:proofErr w:type="spellStart"/>
+      <w:r>
+        <w:t>Pipelines</w:t>
+      </w:r>
+      <w:proofErr w:type="spellEnd"/>
+      <w:r>
+        <w:t>)</w:t>
+      </w:r>
+    </w:p>
+    <w:p>
+      <w:pPr>
+        <w:pStyle w:val="ListParagraph"/>
+      </w:pPr>
+    </w:p>
+    <w:p>
+      <w:pPr>
+        <w:pStyle w:val="ListParagraph"/>
+      </w:pPr>
+      <w:proofErr w:type="spellStart"/>
+      <w:r>
+        <w:t>This</w:t>
+      </w:r>
+      <w:proofErr w:type="spellEnd"/>
+      <w:r>
+        <w:t xml:space="preserve"> </w:t>
+      </w:r>
+      <w:proofErr w:type="spellStart"/>
+      <w:r>
+        <w:t>feature</w:t>
+      </w:r>
+      <w:proofErr w:type="spellEnd"/>
+      <w:r>
+        <w:t xml:space="preserve"> </w:t>
+      </w:r>
+      <w:proofErr w:type="spellStart"/>
+      <w:r>
+        <w:t>will</w:t>
+      </w:r>
+      <w:proofErr w:type="spellEnd"/>
+      <w:r>
+        <w:t xml:space="preserve"> </w:t>
+      </w:r>
+      <w:proofErr w:type="spellStart"/>
+      <w:r>
+        <w:t>help</w:t>
+      </w:r>
+      <w:proofErr w:type="spellEnd"/>
+      <w:r>
+        <w:t xml:space="preserve"> </w:t>
+      </w:r>
+      <w:proofErr w:type="spellStart"/>
+      <w:r>
+        <w:t>the</w:t>
+      </w:r>
+      <w:proofErr w:type="spellEnd"/>
+      <w:r>
+        <w:t xml:space="preserve"> </w:t>
+      </w:r>
+      <w:proofErr w:type="spellStart"/>
+      <w:r>
+        <w:t>application</w:t>
+      </w:r>
+      <w:proofErr w:type="spellEnd"/>
+      <w:r>
+        <w:t xml:space="preserve"> </w:t>
+      </w:r>
+      <w:proofErr w:type="spellStart"/>
+      <w:r>
+        <w:t>determine</w:t>
+      </w:r>
+      <w:proofErr w:type="spellEnd"/>
+      <w:r>
+        <w:t xml:space="preserve"> </w:t>
+      </w:r>
+      <w:proofErr w:type="spellStart"/>
+      <w:r>
+        <w:t>which</w:t>
+      </w:r>
+      <w:proofErr w:type="spellEnd"/>
+      <w:r>
+        <w:t xml:space="preserve"> RAG </w:t>
+      </w:r>
+      <w:proofErr w:type="spellStart"/>
+      <w:r>
+        <w:t>Pipeline</w:t>
+      </w:r>
+      <w:proofErr w:type="spellEnd"/>
+      <w:r>
+        <w:t xml:space="preserve"> </w:t>
+      </w:r>
+      <w:proofErr w:type="spellStart"/>
+      <w:r>
+        <w:t>to</w:t>
+      </w:r>
+      <w:proofErr w:type="spellEnd"/>
+      <w:r>
+        <w:t xml:space="preserve"> </w:t>
+      </w:r>
+      <w:proofErr w:type="spellStart"/>
+      <w:r>
+        <w:t>use</w:t>
+      </w:r>
+      <w:proofErr w:type="spellEnd"/>
+      <w:r>
+        <w:t xml:space="preserve"> </w:t>
+      </w:r>
+      <w:proofErr w:type="spellStart"/>
+      <w:r>
+        <w:t>for</w:t>
+      </w:r>
+      <w:proofErr w:type="spellEnd"/>
+      <w:r>
+        <w:t xml:space="preserve"> </w:t>
+      </w:r>
+      <w:proofErr w:type="spellStart"/>
+      <w:r>
+        <w:t>processing</w:t>
+      </w:r>
+      <w:proofErr w:type="spellEnd"/>
+      <w:r>
+        <w:t xml:space="preserve"> </w:t>
+      </w:r>
+      <w:proofErr w:type="spellStart"/>
+      <w:r>
+        <w:t>the</w:t>
+      </w:r>
+      <w:proofErr w:type="spellEnd"/>
+      <w:r>
+        <w:t xml:space="preserve"> </w:t>
+      </w:r>
+      <w:proofErr w:type="spellStart"/>
+      <w:r>
+        <w:t>Response</w:t>
+      </w:r>
+      <w:proofErr w:type="spellEnd"/>
+      <w:r>
+        <w:t>.</w:t>
+      </w:r>
+      <w:r>
+        <w:t xml:space="preserve"> </w:t>
       </w:r>
     </w:p>
     <w:p>
@@ -951,8 +3477,21 @@
           <w:numId w:val="6"/>
         </w:numPr>
       </w:pPr>
-      <w:r>
-        <w:t>Implement Inference V2</w:t>
+      <w:proofErr w:type="spellStart"/>
+      <w:r>
+        <w:t>Implement</w:t>
+      </w:r>
+      <w:proofErr w:type="spellEnd"/>
+      <w:r>
+        <w:t xml:space="preserve"> </w:t>
+      </w:r>
+      <w:proofErr w:type="spellStart"/>
+      <w:r>
+        <w:t>Inference</w:t>
+      </w:r>
+      <w:proofErr w:type="spellEnd"/>
+      <w:r>
+        <w:t xml:space="preserve"> V2</w:t>
       </w:r>
     </w:p>
     <w:p>
@@ -963,9 +3502,145 @@
           <w:numId w:val="6"/>
         </w:numPr>
       </w:pPr>
-      <w:r>
-        <w:t>Rename each Uploaded File by adding their ID as Suffix</w:t>
-      </w:r>
+      <w:proofErr w:type="spellStart"/>
+      <w:r>
+        <w:t>Rename</w:t>
+      </w:r>
+      <w:proofErr w:type="spellEnd"/>
+      <w:r>
+        <w:t xml:space="preserve"> </w:t>
+      </w:r>
+      <w:proofErr w:type="spellStart"/>
+      <w:r>
+        <w:t>each</w:t>
+      </w:r>
+      <w:proofErr w:type="spellEnd"/>
+      <w:r>
+        <w:t xml:space="preserve"> </w:t>
+      </w:r>
+      <w:proofErr w:type="spellStart"/>
+      <w:r>
+        <w:t>Uploaded</w:t>
+      </w:r>
+      <w:proofErr w:type="spellEnd"/>
+      <w:r>
+        <w:t xml:space="preserve"> </w:t>
+      </w:r>
+      <w:proofErr w:type="spellStart"/>
+      <w:r>
+        <w:t>File</w:t>
+      </w:r>
+      <w:proofErr w:type="spellEnd"/>
+      <w:r>
+        <w:t xml:space="preserve"> </w:t>
+      </w:r>
+      <w:proofErr w:type="spellStart"/>
+      <w:r>
+        <w:t>by</w:t>
+      </w:r>
+      <w:proofErr w:type="spellEnd"/>
+      <w:r>
+        <w:t xml:space="preserve"> </w:t>
+      </w:r>
+      <w:proofErr w:type="spellStart"/>
+      <w:r>
+        <w:t>adding</w:t>
+      </w:r>
+      <w:proofErr w:type="spellEnd"/>
+      <w:r>
+        <w:t xml:space="preserve"> </w:t>
+      </w:r>
+      <w:proofErr w:type="spellStart"/>
+      <w:r>
+        <w:t>their</w:t>
+      </w:r>
+      <w:proofErr w:type="spellEnd"/>
+      <w:r>
+        <w:t xml:space="preserve"> ID as </w:t>
+      </w:r>
+      <w:proofErr w:type="spellStart"/>
+      <w:r>
+        <w:t>Suffix</w:t>
+      </w:r>
+      <w:proofErr w:type="spellEnd"/>
+    </w:p>
+    <w:p>
+      <w:pPr>
+        <w:pStyle w:val="ListParagraph"/>
+        <w:numPr>
+          <w:ilvl w:val="0"/>
+          <w:numId w:val="6"/>
+        </w:numPr>
+      </w:pPr>
+      <w:proofErr w:type="spellStart"/>
+      <w:r>
+        <w:t>Create</w:t>
+      </w:r>
+      <w:proofErr w:type="spellEnd"/>
+      <w:r>
+        <w:t xml:space="preserve"> a </w:t>
+      </w:r>
+      <w:proofErr w:type="spellStart"/>
+      <w:r>
+        <w:t>Generate</w:t>
+      </w:r>
+      <w:proofErr w:type="spellEnd"/>
+      <w:r>
+        <w:t xml:space="preserve"> </w:t>
+      </w:r>
+      <w:proofErr w:type="spellStart"/>
+      <w:r>
+        <w:t>Random</w:t>
+      </w:r>
+      <w:proofErr w:type="spellEnd"/>
+      <w:r>
+        <w:t xml:space="preserve"> </w:t>
+      </w:r>
+      <w:proofErr w:type="spellStart"/>
+      <w:r>
+        <w:t>Number</w:t>
+      </w:r>
+      <w:proofErr w:type="spellEnd"/>
+      <w:r>
+        <w:t xml:space="preserve"> </w:t>
+      </w:r>
+      <w:proofErr w:type="spellStart"/>
+      <w:r>
+        <w:t>Function</w:t>
+      </w:r>
+      <w:proofErr w:type="spellEnd"/>
+      <w:r>
+        <w:t xml:space="preserve"> </w:t>
+      </w:r>
+      <w:proofErr w:type="spellStart"/>
+      <w:r>
+        <w:t>with</w:t>
+      </w:r>
+      <w:proofErr w:type="spellEnd"/>
+      <w:r>
+        <w:t xml:space="preserve"> a Parameter </w:t>
+      </w:r>
+      <w:proofErr w:type="spellStart"/>
+      <w:r>
+        <w:t>for</w:t>
+      </w:r>
+      <w:proofErr w:type="spellEnd"/>
+      <w:r>
+        <w:t xml:space="preserve"> a </w:t>
+      </w:r>
+      <w:proofErr w:type="spellStart"/>
+      <w:r>
+        <w:t>Fixed</w:t>
+      </w:r>
+      <w:proofErr w:type="spellEnd"/>
+      <w:r>
+        <w:t xml:space="preserve"> </w:t>
+      </w:r>
+      <w:proofErr w:type="spellStart"/>
+      <w:r>
+        <w:t>Length</w:t>
+      </w:r>
+      <w:proofErr w:type="spellEnd"/>
     </w:p>
     <w:p>
       <w:pPr>
@@ -1074,6 +3749,95 @@
     </w:lvl>
   </w:abstractNum>
   <w:abstractNum w:abstractNumId="1" w15:restartNumberingAfterBreak="0">
+    <w:nsid w:val="250C7958"/>
+    <w:multiLevelType w:val="hybridMultilevel"/>
+    <w:tmpl w:val="CB5CFDAE"/>
+    <w:lvl w:ilvl="0" w:tplc="38090011">
+      <w:start w:val="1"/>
+      <w:numFmt w:val="decimal"/>
+      <w:lvlText w:val="%1)"/>
+      <w:lvlJc w:val="left"/>
+      <w:pPr>
+        <w:ind w:left="720" w:hanging="360"/>
+      </w:pPr>
+      <w:rPr>
+        <w:rFonts w:hint="default"/>
+      </w:rPr>
+    </w:lvl>
+    <w:lvl w:ilvl="1" w:tplc="38090019" w:tentative="1">
+      <w:start w:val="1"/>
+      <w:numFmt w:val="lowerLetter"/>
+      <w:lvlText w:val="%2."/>
+      <w:lvlJc w:val="left"/>
+      <w:pPr>
+        <w:ind w:left="1440" w:hanging="360"/>
+      </w:pPr>
+    </w:lvl>
+    <w:lvl w:ilvl="2" w:tplc="3809001B" w:tentative="1">
+      <w:start w:val="1"/>
+      <w:numFmt w:val="lowerRoman"/>
+      <w:lvlText w:val="%3."/>
+      <w:lvlJc w:val="right"/>
+      <w:pPr>
+        <w:ind w:left="2160" w:hanging="180"/>
+      </w:pPr>
+    </w:lvl>
+    <w:lvl w:ilvl="3" w:tplc="3809000F" w:tentative="1">
+      <w:start w:val="1"/>
+      <w:numFmt w:val="decimal"/>
+      <w:lvlText w:val="%4."/>
+      <w:lvlJc w:val="left"/>
+      <w:pPr>
+        <w:ind w:left="2880" w:hanging="360"/>
+      </w:pPr>
+    </w:lvl>
+    <w:lvl w:ilvl="4" w:tplc="38090019" w:tentative="1">
+      <w:start w:val="1"/>
+      <w:numFmt w:val="lowerLetter"/>
+      <w:lvlText w:val="%5."/>
+      <w:lvlJc w:val="left"/>
+      <w:pPr>
+        <w:ind w:left="3600" w:hanging="360"/>
+      </w:pPr>
+    </w:lvl>
+    <w:lvl w:ilvl="5" w:tplc="3809001B" w:tentative="1">
+      <w:start w:val="1"/>
+      <w:numFmt w:val="lowerRoman"/>
+      <w:lvlText w:val="%6."/>
+      <w:lvlJc w:val="right"/>
+      <w:pPr>
+        <w:ind w:left="4320" w:hanging="180"/>
+      </w:pPr>
+    </w:lvl>
+    <w:lvl w:ilvl="6" w:tplc="3809000F" w:tentative="1">
+      <w:start w:val="1"/>
+      <w:numFmt w:val="decimal"/>
+      <w:lvlText w:val="%7."/>
+      <w:lvlJc w:val="left"/>
+      <w:pPr>
+        <w:ind w:left="5040" w:hanging="360"/>
+      </w:pPr>
+    </w:lvl>
+    <w:lvl w:ilvl="7" w:tplc="38090019" w:tentative="1">
+      <w:start w:val="1"/>
+      <w:numFmt w:val="lowerLetter"/>
+      <w:lvlText w:val="%8."/>
+      <w:lvlJc w:val="left"/>
+      <w:pPr>
+        <w:ind w:left="5760" w:hanging="360"/>
+      </w:pPr>
+    </w:lvl>
+    <w:lvl w:ilvl="8" w:tplc="3809001B" w:tentative="1">
+      <w:start w:val="1"/>
+      <w:numFmt w:val="lowerRoman"/>
+      <w:lvlText w:val="%9."/>
+      <w:lvlJc w:val="right"/>
+      <w:pPr>
+        <w:ind w:left="6480" w:hanging="180"/>
+      </w:pPr>
+    </w:lvl>
+  </w:abstractNum>
+  <w:abstractNum w:abstractNumId="2" w15:restartNumberingAfterBreak="0">
     <w:nsid w:val="29A30EE4"/>
     <w:multiLevelType w:val="multilevel"/>
     <w:tmpl w:val="FE304020"/>
@@ -1222,7 +3986,7 @@
       </w:rPr>
     </w:lvl>
   </w:abstractNum>
-  <w:abstractNum w:abstractNumId="2" w15:restartNumberingAfterBreak="0">
+  <w:abstractNum w:abstractNumId="3" w15:restartNumberingAfterBreak="0">
     <w:nsid w:val="2C3C3D32"/>
     <w:multiLevelType w:val="hybridMultilevel"/>
     <w:tmpl w:val="9CBC7DBA"/>
@@ -1238,7 +4002,7 @@
         <w:rFonts w:ascii="Calibri" w:eastAsiaTheme="minorHAnsi" w:hAnsi="Calibri" w:cs="Calibri" w:hint="default"/>
       </w:rPr>
     </w:lvl>
-    <w:lvl w:ilvl="1" w:tplc="38090003" w:tentative="1">
+    <w:lvl w:ilvl="1" w:tplc="38090003">
       <w:start w:val="1"/>
       <w:numFmt w:val="bullet"/>
       <w:lvlText w:val="o"/>
@@ -1335,7 +4099,7 @@
       </w:rPr>
     </w:lvl>
   </w:abstractNum>
-  <w:abstractNum w:abstractNumId="3" w15:restartNumberingAfterBreak="0">
+  <w:abstractNum w:abstractNumId="4" w15:restartNumberingAfterBreak="0">
     <w:nsid w:val="37A9088E"/>
     <w:multiLevelType w:val="multilevel"/>
     <w:tmpl w:val="DDD0F99E"/>
@@ -1484,7 +4248,7 @@
       </w:rPr>
     </w:lvl>
   </w:abstractNum>
-  <w:abstractNum w:abstractNumId="4" w15:restartNumberingAfterBreak="0">
+  <w:abstractNum w:abstractNumId="5" w15:restartNumberingAfterBreak="0">
     <w:nsid w:val="3AE17B09"/>
     <w:multiLevelType w:val="multilevel"/>
     <w:tmpl w:val="D8249CFC"/>
@@ -1601,7 +4365,7 @@
       </w:pPr>
     </w:lvl>
   </w:abstractNum>
-  <w:abstractNum w:abstractNumId="5" w15:restartNumberingAfterBreak="0">
+  <w:abstractNum w:abstractNumId="6" w15:restartNumberingAfterBreak="0">
     <w:nsid w:val="4BDC768D"/>
     <w:multiLevelType w:val="hybridMultilevel"/>
     <w:tmpl w:val="F8A20494"/>
@@ -1690,23 +4454,118 @@
       </w:pPr>
     </w:lvl>
   </w:abstractNum>
+  <w:abstractNum w:abstractNumId="7" w15:restartNumberingAfterBreak="0">
+    <w:nsid w:val="5E0D6AEB"/>
+    <w:multiLevelType w:val="hybridMultilevel"/>
+    <w:tmpl w:val="E1DA1DCC"/>
+    <w:lvl w:ilvl="0" w:tplc="38090011">
+      <w:start w:val="1"/>
+      <w:numFmt w:val="decimal"/>
+      <w:lvlText w:val="%1)"/>
+      <w:lvlJc w:val="left"/>
+      <w:pPr>
+        <w:ind w:left="720" w:hanging="360"/>
+      </w:pPr>
+      <w:rPr>
+        <w:rFonts w:hint="default"/>
+      </w:rPr>
+    </w:lvl>
+    <w:lvl w:ilvl="1" w:tplc="38090019" w:tentative="1">
+      <w:start w:val="1"/>
+      <w:numFmt w:val="lowerLetter"/>
+      <w:lvlText w:val="%2."/>
+      <w:lvlJc w:val="left"/>
+      <w:pPr>
+        <w:ind w:left="1440" w:hanging="360"/>
+      </w:pPr>
+    </w:lvl>
+    <w:lvl w:ilvl="2" w:tplc="3809001B" w:tentative="1">
+      <w:start w:val="1"/>
+      <w:numFmt w:val="lowerRoman"/>
+      <w:lvlText w:val="%3."/>
+      <w:lvlJc w:val="right"/>
+      <w:pPr>
+        <w:ind w:left="2160" w:hanging="180"/>
+      </w:pPr>
+    </w:lvl>
+    <w:lvl w:ilvl="3" w:tplc="3809000F" w:tentative="1">
+      <w:start w:val="1"/>
+      <w:numFmt w:val="decimal"/>
+      <w:lvlText w:val="%4."/>
+      <w:lvlJc w:val="left"/>
+      <w:pPr>
+        <w:ind w:left="2880" w:hanging="360"/>
+      </w:pPr>
+    </w:lvl>
+    <w:lvl w:ilvl="4" w:tplc="38090019" w:tentative="1">
+      <w:start w:val="1"/>
+      <w:numFmt w:val="lowerLetter"/>
+      <w:lvlText w:val="%5."/>
+      <w:lvlJc w:val="left"/>
+      <w:pPr>
+        <w:ind w:left="3600" w:hanging="360"/>
+      </w:pPr>
+    </w:lvl>
+    <w:lvl w:ilvl="5" w:tplc="3809001B" w:tentative="1">
+      <w:start w:val="1"/>
+      <w:numFmt w:val="lowerRoman"/>
+      <w:lvlText w:val="%6."/>
+      <w:lvlJc w:val="right"/>
+      <w:pPr>
+        <w:ind w:left="4320" w:hanging="180"/>
+      </w:pPr>
+    </w:lvl>
+    <w:lvl w:ilvl="6" w:tplc="3809000F" w:tentative="1">
+      <w:start w:val="1"/>
+      <w:numFmt w:val="decimal"/>
+      <w:lvlText w:val="%7."/>
+      <w:lvlJc w:val="left"/>
+      <w:pPr>
+        <w:ind w:left="5040" w:hanging="360"/>
+      </w:pPr>
+    </w:lvl>
+    <w:lvl w:ilvl="7" w:tplc="38090019" w:tentative="1">
+      <w:start w:val="1"/>
+      <w:numFmt w:val="lowerLetter"/>
+      <w:lvlText w:val="%8."/>
+      <w:lvlJc w:val="left"/>
+      <w:pPr>
+        <w:ind w:left="5760" w:hanging="360"/>
+      </w:pPr>
+    </w:lvl>
+    <w:lvl w:ilvl="8" w:tplc="3809001B" w:tentative="1">
+      <w:start w:val="1"/>
+      <w:numFmt w:val="lowerRoman"/>
+      <w:lvlText w:val="%9."/>
+      <w:lvlJc w:val="right"/>
+      <w:pPr>
+        <w:ind w:left="6480" w:hanging="180"/>
+      </w:pPr>
+    </w:lvl>
+  </w:abstractNum>
   <w:num w:numId="1" w16cid:durableId="2010214912">
-    <w:abstractNumId w:val="3"/>
+    <w:abstractNumId w:val="4"/>
   </w:num>
   <w:num w:numId="2" w16cid:durableId="15424101">
-    <w:abstractNumId w:val="4"/>
+    <w:abstractNumId w:val="5"/>
   </w:num>
   <w:num w:numId="3" w16cid:durableId="771784192">
-    <w:abstractNumId w:val="1"/>
+    <w:abstractNumId w:val="2"/>
   </w:num>
   <w:num w:numId="4" w16cid:durableId="1449425791">
-    <w:abstractNumId w:val="5"/>
+    <w:abstractNumId w:val="6"/>
   </w:num>
   <w:num w:numId="5" w16cid:durableId="1466659672">
-    <w:abstractNumId w:val="2"/>
+    <w:abstractNumId w:val="3"/>
   </w:num>
   <w:num w:numId="6" w16cid:durableId="1946451951">
     <w:abstractNumId w:val="0"/>
+  </w:num>
+  <w:num w:numId="7" w16cid:durableId="971448254">
+    <w:abstractNumId w:val="1"/>
+  </w:num>
+  <w:num w:numId="8" w16cid:durableId="1608584849">
+    <w:abstractNumId w:val="7"/>
   </w:num>
 </w:numbering>
 </file>
@@ -2142,7 +5001,6 @@
     <w:next w:val="Normal"/>
     <w:link w:val="Heading2Char"/>
     <w:uiPriority w:val="9"/>
-    <w:semiHidden/>
     <w:unhideWhenUsed/>
     <w:qFormat/>
     <w:rsid w:val="001444C9"/>
@@ -2360,7 +5218,6 @@
     <w:basedOn w:val="DefaultParagraphFont"/>
     <w:link w:val="Heading2"/>
     <w:uiPriority w:val="9"/>
-    <w:semiHidden/>
     <w:rsid w:val="001444C9"/>
     <w:rPr>
       <w:rFonts w:asciiTheme="majorHAnsi" w:eastAsiaTheme="majorEastAsia" w:hAnsiTheme="majorHAnsi" w:cstheme="majorBidi"/>

</xml_diff>

<commit_message>
Added Preload LLM feature
</commit_message>
<xml_diff>
--- a/RAG Optimization Strategy.docx
+++ b/RAG Optimization Strategy.docx
@@ -506,25 +506,7 @@
                 <w:bCs/>
                 <w:lang w:val="en-ID"/>
               </w:rPr>
-              <w:t xml:space="preserve">Automatically refresh vendor product embeddings monthly to reflect </w:t>
-            </w:r>
-            <w:proofErr w:type="spellStart"/>
-            <w:r>
-              <w:rPr>
-                <w:b/>
-                <w:bCs/>
-                <w:lang w:val="en-ID"/>
-              </w:rPr>
-              <w:t>catalog</w:t>
-            </w:r>
-            <w:proofErr w:type="spellEnd"/>
-            <w:r>
-              <w:rPr>
-                <w:b/>
-                <w:bCs/>
-                <w:lang w:val="en-ID"/>
-              </w:rPr>
-              <w:t xml:space="preserve"> changes and new releases.</w:t>
+              <w:t>Automatically refresh vendor product embeddings monthly to reflect catalog changes and new releases.</w:t>
             </w:r>
           </w:p>
         </w:tc>
@@ -1139,10 +1121,7 @@
         <w:pStyle w:val="Heading2"/>
       </w:pPr>
       <w:r>
-        <w:t>Inference V</w:t>
-      </w:r>
-      <w:r>
-        <w:t>3</w:t>
+        <w:t>Inference V3</w:t>
       </w:r>
       <w:r>
         <w:t xml:space="preserve"> (Cloud)</w:t>
@@ -1325,6 +1304,11 @@
       </w:r>
       <w:r>
         <w:tab/>
+      </w:r>
+      <w:r>
+        <w:rPr>
+          <w:color w:val="00B050"/>
+        </w:rPr>
         <w:t>[DONE]</w:t>
       </w:r>
     </w:p>
@@ -1337,14 +1321,35 @@
         </w:numPr>
       </w:pPr>
       <w:r>
-        <w:t xml:space="preserve">[Utils] </w:t>
-      </w:r>
+        <w:t>[Utils]</w:t>
+      </w:r>
+    </w:p>
+    <w:p>
+      <w:pPr>
+        <w:pStyle w:val="ListParagraph"/>
+        <w:numPr>
+          <w:ilvl w:val="1"/>
+          <w:numId w:val="6"/>
+        </w:numPr>
+      </w:pPr>
       <w:r>
         <w:t>Create a Generate Random Number Function with a Parameter for a Fixed Length</w:t>
       </w:r>
       <w:r>
-        <w:t xml:space="preserve"> [DONE]</w:t>
-      </w:r>
+        <w:t xml:space="preserve"> </w:t>
+      </w:r>
+      <w:r>
+        <w:rPr>
+          <w:color w:val="00B050"/>
+        </w:rPr>
+        <w:t>[DONE]</w:t>
+      </w:r>
+    </w:p>
+    <w:p>
+      <w:pPr>
+        <w:pStyle w:val="ListParagraph"/>
+        <w:ind w:left="1440"/>
+      </w:pPr>
     </w:p>
     <w:p>
       <w:pPr>
@@ -1381,6 +1386,186 @@
       <w:r>
         <w:t>During Initialization, Preload the Ollama Server into CPU or GPU</w:t>
       </w:r>
+      <w:r>
+        <w:tab/>
+        <w:t xml:space="preserve"> </w:t>
+      </w:r>
+      <w:r>
+        <w:rPr>
+          <w:color w:val="00B050"/>
+        </w:rPr>
+        <w:t>[DONE]</w:t>
+      </w:r>
+    </w:p>
+    <w:p>
+      <w:pPr>
+        <w:pStyle w:val="ListParagraph"/>
+        <w:ind w:left="1440"/>
+      </w:pPr>
+      <w:r>
+        <w:drawing>
+          <wp:inline distT="0" distB="0" distL="0" distR="0" wp14:anchorId="6E01AA75" wp14:editId="6882295B">
+            <wp:extent cx="3827436" cy="3528060"/>
+            <wp:effectExtent l="0" t="0" r="1905" b="0"/>
+            <wp:docPr id="1437320885" name="Picture 1" descr="A screenshot of a black screen&#10;&#10;AI-generated content may be incorrect."/>
+            <wp:cNvGraphicFramePr>
+              <a:graphicFrameLocks xmlns:a="http://schemas.openxmlformats.org/drawingml/2006/main" noChangeAspect="1"/>
+            </wp:cNvGraphicFramePr>
+            <a:graphic xmlns:a="http://schemas.openxmlformats.org/drawingml/2006/main">
+              <a:graphicData uri="http://schemas.openxmlformats.org/drawingml/2006/picture">
+                <pic:pic xmlns:pic="http://schemas.openxmlformats.org/drawingml/2006/picture">
+                  <pic:nvPicPr>
+                    <pic:cNvPr id="1437320885" name="Picture 1" descr="A screenshot of a black screen&#10;&#10;AI-generated content may be incorrect."/>
+                    <pic:cNvPicPr/>
+                  </pic:nvPicPr>
+                  <pic:blipFill>
+                    <a:blip r:embed="rId6"/>
+                    <a:stretch>
+                      <a:fillRect/>
+                    </a:stretch>
+                  </pic:blipFill>
+                  <pic:spPr>
+                    <a:xfrm>
+                      <a:off x="0" y="0"/>
+                      <a:ext cx="3835654" cy="3535635"/>
+                    </a:xfrm>
+                    <a:prstGeom prst="rect">
+                      <a:avLst/>
+                    </a:prstGeom>
+                  </pic:spPr>
+                </pic:pic>
+              </a:graphicData>
+            </a:graphic>
+          </wp:inline>
+        </w:drawing>
+      </w:r>
+    </w:p>
+    <w:p>
+      <w:pPr>
+        <w:pStyle w:val="ListParagraph"/>
+        <w:ind w:left="1440"/>
+      </w:pPr>
+    </w:p>
+    <w:p>
+      <w:pPr>
+        <w:pStyle w:val="ListParagraph"/>
+        <w:ind w:left="1440"/>
+      </w:pPr>
+      <w:r>
+        <w:t>Example:</w:t>
+      </w:r>
+    </w:p>
+    <w:p>
+      <w:pPr>
+        <w:pStyle w:val="ListParagraph"/>
+        <w:ind w:left="1440"/>
+      </w:pPr>
+      <w:r>
+        <w:lastRenderedPageBreak/>
+        <w:t xml:space="preserve">curl http://localhost:11434/api/generate -d '{"model": "llama3.2", </w:t>
+      </w:r>
+      <w:r>
+        <w:rPr>
+          <w:b/>
+          <w:bCs/>
+        </w:rPr>
+        <w:t>"keep_alive": -1</w:t>
+      </w:r>
+      <w:r>
+        <w:t>}'</w:t>
+      </w:r>
+    </w:p>
+    <w:p>
+      <w:pPr>
+        <w:pStyle w:val="ListParagraph"/>
+        <w:ind w:left="1440"/>
+      </w:pPr>
+      <w:r>
+        <w:drawing>
+          <wp:inline distT="0" distB="0" distL="0" distR="0" wp14:anchorId="1B818ACD" wp14:editId="6524C6B5">
+            <wp:extent cx="4198620" cy="725664"/>
+            <wp:effectExtent l="0" t="0" r="0" b="0"/>
+            <wp:docPr id="1802276859" name="Picture 1"/>
+            <wp:cNvGraphicFramePr>
+              <a:graphicFrameLocks xmlns:a="http://schemas.openxmlformats.org/drawingml/2006/main" noChangeAspect="1"/>
+            </wp:cNvGraphicFramePr>
+            <a:graphic xmlns:a="http://schemas.openxmlformats.org/drawingml/2006/main">
+              <a:graphicData uri="http://schemas.openxmlformats.org/drawingml/2006/picture">
+                <pic:pic xmlns:pic="http://schemas.openxmlformats.org/drawingml/2006/picture">
+                  <pic:nvPicPr>
+                    <pic:cNvPr id="1802276859" name=""/>
+                    <pic:cNvPicPr/>
+                  </pic:nvPicPr>
+                  <pic:blipFill>
+                    <a:blip r:embed="rId7"/>
+                    <a:stretch>
+                      <a:fillRect/>
+                    </a:stretch>
+                  </pic:blipFill>
+                  <pic:spPr>
+                    <a:xfrm>
+                      <a:off x="0" y="0"/>
+                      <a:ext cx="4239143" cy="732668"/>
+                    </a:xfrm>
+                    <a:prstGeom prst="rect">
+                      <a:avLst/>
+                    </a:prstGeom>
+                  </pic:spPr>
+                </pic:pic>
+              </a:graphicData>
+            </a:graphic>
+          </wp:inline>
+        </w:drawing>
+      </w:r>
+    </w:p>
+    <w:p>
+      <w:pPr>
+        <w:pStyle w:val="ListParagraph"/>
+        <w:ind w:left="1440"/>
+      </w:pPr>
+      <w:r>
+        <w:drawing>
+          <wp:inline distT="0" distB="0" distL="0" distR="0" wp14:anchorId="25FAD056" wp14:editId="4D0A2FB6">
+            <wp:extent cx="4198620" cy="914988"/>
+            <wp:effectExtent l="0" t="0" r="0" b="0"/>
+            <wp:docPr id="1667625766" name="Picture 1" descr="A screen shot of a computer&#10;&#10;AI-generated content may be incorrect."/>
+            <wp:cNvGraphicFramePr>
+              <a:graphicFrameLocks xmlns:a="http://schemas.openxmlformats.org/drawingml/2006/main" noChangeAspect="1"/>
+            </wp:cNvGraphicFramePr>
+            <a:graphic xmlns:a="http://schemas.openxmlformats.org/drawingml/2006/main">
+              <a:graphicData uri="http://schemas.openxmlformats.org/drawingml/2006/picture">
+                <pic:pic xmlns:pic="http://schemas.openxmlformats.org/drawingml/2006/picture">
+                  <pic:nvPicPr>
+                    <pic:cNvPr id="1667625766" name="Picture 1" descr="A screen shot of a computer&#10;&#10;AI-generated content may be incorrect."/>
+                    <pic:cNvPicPr/>
+                  </pic:nvPicPr>
+                  <pic:blipFill>
+                    <a:blip r:embed="rId8"/>
+                    <a:stretch>
+                      <a:fillRect/>
+                    </a:stretch>
+                  </pic:blipFill>
+                  <pic:spPr>
+                    <a:xfrm>
+                      <a:off x="0" y="0"/>
+                      <a:ext cx="4213837" cy="918304"/>
+                    </a:xfrm>
+                    <a:prstGeom prst="rect">
+                      <a:avLst/>
+                    </a:prstGeom>
+                  </pic:spPr>
+                </pic:pic>
+              </a:graphicData>
+            </a:graphic>
+          </wp:inline>
+        </w:drawing>
+      </w:r>
+    </w:p>
+    <w:p>
+      <w:pPr>
+        <w:pStyle w:val="ListParagraph"/>
+        <w:ind w:left="1440"/>
+      </w:pPr>
     </w:p>
     <w:p>
       <w:pPr>
@@ -1404,6 +1589,83 @@
       </w:pPr>
       <w:r>
         <w:t>When uploading an Document with the same name as an Existing Document, Prompt to Overwrite or Replace</w:t>
+      </w:r>
+    </w:p>
+    <w:p>
+      <w:pPr>
+        <w:pStyle w:val="ListParagraph"/>
+        <w:numPr>
+          <w:ilvl w:val="0"/>
+          <w:numId w:val="6"/>
+        </w:numPr>
+      </w:pPr>
+      <w:r>
+        <w:t>[HTTP Server]</w:t>
+      </w:r>
+    </w:p>
+    <w:p>
+      <w:pPr>
+        <w:pStyle w:val="ListParagraph"/>
+        <w:numPr>
+          <w:ilvl w:val="1"/>
+          <w:numId w:val="6"/>
+        </w:numPr>
+      </w:pPr>
+      <w:r>
+        <w:t xml:space="preserve">Use </w:t>
+      </w:r>
+      <w:r>
+        <w:rPr>
+          <w:b/>
+          <w:bCs/>
+        </w:rPr>
+        <w:t>gumicorn</w:t>
+      </w:r>
+      <w:r>
+        <w:t xml:space="preserve"> on top of Flask</w:t>
+      </w:r>
+    </w:p>
+    <w:p>
+      <w:pPr>
+        <w:pStyle w:val="ListParagraph"/>
+        <w:ind w:left="1440"/>
+      </w:pPr>
+      <w:r>
+        <w:drawing>
+          <wp:inline distT="0" distB="0" distL="0" distR="0" wp14:anchorId="4A3FFF01" wp14:editId="0EC4447C">
+            <wp:extent cx="4116070" cy="1780773"/>
+            <wp:effectExtent l="0" t="0" r="0" b="0"/>
+            <wp:docPr id="501636524" name="Picture 1"/>
+            <wp:cNvGraphicFramePr>
+              <a:graphicFrameLocks xmlns:a="http://schemas.openxmlformats.org/drawingml/2006/main" noChangeAspect="1"/>
+            </wp:cNvGraphicFramePr>
+            <a:graphic xmlns:a="http://schemas.openxmlformats.org/drawingml/2006/main">
+              <a:graphicData uri="http://schemas.openxmlformats.org/drawingml/2006/picture">
+                <pic:pic xmlns:pic="http://schemas.openxmlformats.org/drawingml/2006/picture">
+                  <pic:nvPicPr>
+                    <pic:cNvPr id="501636524" name=""/>
+                    <pic:cNvPicPr/>
+                  </pic:nvPicPr>
+                  <pic:blipFill>
+                    <a:blip r:embed="rId9"/>
+                    <a:stretch>
+                      <a:fillRect/>
+                    </a:stretch>
+                  </pic:blipFill>
+                  <pic:spPr>
+                    <a:xfrm>
+                      <a:off x="0" y="0"/>
+                      <a:ext cx="4130234" cy="1786901"/>
+                    </a:xfrm>
+                    <a:prstGeom prst="rect">
+                      <a:avLst/>
+                    </a:prstGeom>
+                  </pic:spPr>
+                </pic:pic>
+              </a:graphicData>
+            </a:graphic>
+          </wp:inline>
+        </w:drawing>
       </w:r>
     </w:p>
     <w:sectPr>
@@ -3118,6 +3380,7 @@
   <w:style w:type="character" w:default="1" w:styleId="DefaultParagraphFont">
     <w:name w:val="Default Paragraph Font"/>
     <w:uiPriority w:val="1"/>
+    <w:semiHidden/>
     <w:unhideWhenUsed/>
   </w:style>
   <w:style w:type="table" w:default="1" w:styleId="TableNormal">

</xml_diff>

<commit_message>
modified update plan for CSE
</commit_message>
<xml_diff>
--- a/RAG Optimization Strategy.docx
+++ b/RAG Optimization Strategy.docx
@@ -1282,6 +1282,38 @@
     </w:p>
     <w:p>
       <w:pPr>
+        <w:pStyle w:val="Heading2"/>
+      </w:pPr>
+      <w:r>
+        <w:t>CHAT V1</w:t>
+      </w:r>
+    </w:p>
+    <w:p>
+      <w:pPr>
+        <w:pStyle w:val="ListParagraph"/>
+        <w:numPr>
+          <w:ilvl w:val="0"/>
+          <w:numId w:val="5"/>
+        </w:numPr>
+      </w:pPr>
+      <w:r>
+        <w:t>Implement Memory feature</w:t>
+      </w:r>
+    </w:p>
+    <w:p>
+      <w:pPr>
+        <w:pStyle w:val="ListParagraph"/>
+        <w:numPr>
+          <w:ilvl w:val="0"/>
+          <w:numId w:val="5"/>
+        </w:numPr>
+      </w:pPr>
+      <w:r>
+        <w:t>Add to Dataset: Contact Person that is relevant for each Product for performing Cross Sell</w:t>
+      </w:r>
+    </w:p>
+    <w:p>
+      <w:pPr>
         <w:pStyle w:val="Heading1"/>
       </w:pPr>
       <w:r>
@@ -1415,6 +1447,7 @@
         <w:rPr>
           <w:noProof/>
         </w:rPr>
+        <w:lastRenderedPageBreak/>
         <w:drawing>
           <wp:inline distT="0" distB="0" distL="0" distR="0" wp14:anchorId="6E01AA75" wp14:editId="6882295B">
             <wp:extent cx="3827436" cy="3528060"/>
@@ -1473,7 +1506,6 @@
         <w:ind w:left="1440"/>
       </w:pPr>
       <w:r>
-        <w:lastRenderedPageBreak/>
         <w:t xml:space="preserve">curl http://localhost:11434/api/generate -d '{"model": "llama3.2", </w:t>
       </w:r>
       <w:r>

</xml_diff>

<commit_message>
Fixxed Token Limitation issue
</commit_message>
<xml_diff>
--- a/RAG Optimization Strategy.docx
+++ b/RAG Optimization Strategy.docx
@@ -506,7 +506,25 @@
                 <w:bCs/>
                 <w:lang w:val="en-ID"/>
               </w:rPr>
-              <w:t>Automatically refresh vendor product embeddings monthly to reflect catalog changes and new releases.</w:t>
+              <w:t xml:space="preserve">Automatically refresh vendor product embeddings monthly to reflect </w:t>
+            </w:r>
+            <w:proofErr w:type="spellStart"/>
+            <w:r>
+              <w:rPr>
+                <w:b/>
+                <w:bCs/>
+                <w:lang w:val="en-ID"/>
+              </w:rPr>
+              <w:t>catalog</w:t>
+            </w:r>
+            <w:proofErr w:type="spellEnd"/>
+            <w:r>
+              <w:rPr>
+                <w:b/>
+                <w:bCs/>
+                <w:lang w:val="en-ID"/>
+              </w:rPr>
+              <w:t xml:space="preserve"> changes and new releases.</w:t>
             </w:r>
           </w:p>
         </w:tc>
@@ -1507,6 +1525,12 @@
         <w:rPr>
           <w:u w:val="single"/>
         </w:rPr>
+        <w:t xml:space="preserve">For </w:t>
+      </w:r>
+      <w:r>
+        <w:rPr>
+          <w:u w:val="single"/>
+        </w:rPr>
         <w:t>VectorStore</w:t>
       </w:r>
       <w:r>
@@ -1516,10 +1540,7 @@
     <w:p>
       <w:pPr>
         <w:pStyle w:val="ListParagraph"/>
-        <w:numPr>
-          <w:ilvl w:val="0"/>
-          <w:numId w:val="5"/>
-        </w:numPr>
+        <w:ind w:left="1080"/>
       </w:pPr>
       <w:r>
         <w:t xml:space="preserve">During Upload, specify the PURPOSE and </w:t>
@@ -1587,6 +1608,12 @@
       </w:r>
     </w:p>
     <w:p>
+      <w:r>
+        <w:rPr>
+          <w:u w:val="single"/>
+        </w:rPr>
+        <w:t xml:space="preserve">For </w:t>
+      </w:r>
       <w:r>
         <w:rPr>
           <w:u w:val="single"/>

</xml_diff>